<commit_message>
Envio da v1 do primeiro capítulo para o Leo.
</commit_message>
<xml_diff>
--- a/Dissertação/Dissertacao.docx
+++ b/Dissertação/Dissertacao.docx
@@ -4315,7 +4315,6 @@
           <w:caps/>
           <w:sz w:val="28"/>
           <w:szCs w:val="28"/>
-          <w:lang w:val="en-US"/>
         </w:rPr>
       </w:pPr>
       <w:r>
@@ -4324,7 +4323,6 @@
           <w:caps/>
           <w:sz w:val="28"/>
           <w:szCs w:val="28"/>
-          <w:lang w:val="en-US"/>
         </w:rPr>
         <w:t>List</w:t>
       </w:r>
@@ -4334,7 +4332,6 @@
           <w:caps/>
           <w:sz w:val="28"/>
           <w:szCs w:val="28"/>
-          <w:lang w:val="en-US"/>
         </w:rPr>
         <w:t xml:space="preserve"> of symbols</w:t>
       </w:r>
@@ -6441,7 +6438,15 @@
         <w:rPr>
           <w:lang w:val="en-US"/>
         </w:rPr>
-        <w:t xml:space="preserve"> are frequent, persistent, and appear not only as overlapping textual edits (i.e., physical conflicts) but also as subsequent build (i.e., syntactic conflicts) and test failures (i.e., semantic conflicts).</w:t>
+        <w:t xml:space="preserve"> are frequent, persistent, and appear not only as overlapping textual edits (i.e., physical conflicts) but also as subsequent build (i.e., syntactic conflicts) and test failures (i.e., semant</w:t>
+      </w:r>
+      <w:bookmarkStart w:id="7" w:name="_GoBack"/>
+      <w:bookmarkEnd w:id="7"/>
+      <w:r>
+        <w:rPr>
+          <w:lang w:val="en-US"/>
+        </w:rPr>
+        <w:t>ic conflicts).</w:t>
       </w:r>
     </w:p>
     <w:p>
@@ -7075,14 +7080,7 @@
         <w:rPr>
           <w:lang w:val="en-US"/>
         </w:rPr>
-        <w:t xml:space="preserve">, establishing metrics for assessing the merge effort between branches. However, it has a strict focus in CVCS, which are much less prone to branches if compared to DVCS. </w:t>
-      </w:r>
-      <w:bookmarkStart w:id="7" w:name="_GoBack"/>
-      <w:r>
-        <w:rPr>
-          <w:lang w:val="en-US"/>
-        </w:rPr>
-        <w:t xml:space="preserve">This perception of concurrent changes is known as “awareness”, and it is defined by </w:t>
+        <w:t xml:space="preserve">, establishing metrics for assessing the merge effort between branches. However, it has a strict focus in CVCS, which are much less prone to branches if compared to DVCS. This perception of concurrent changes is known as “awareness”, and it is defined by </w:t>
       </w:r>
       <w:r>
         <w:rPr>
@@ -7119,14 +7117,7 @@
         <w:rPr>
           <w:lang w:val="en-US"/>
         </w:rPr>
-        <w:t xml:space="preserve"> as “an understanding of the activities of others to provide a context for one’s own activities”.</w:t>
-      </w:r>
-      <w:bookmarkEnd w:id="7"/>
-      <w:r>
-        <w:rPr>
-          <w:lang w:val="en-US"/>
-        </w:rPr>
-        <w:t xml:space="preserve"> </w:t>
+        <w:t xml:space="preserve"> as “an understanding of the activities of others to provide a context for one’s own activities”. </w:t>
       </w:r>
     </w:p>
     <w:p>
@@ -7758,13 +7749,6 @@
           <w:lang w:val="en-US"/>
         </w:rPr>
       </w:pPr>
-    </w:p>
-    <w:p>
-      <w:pPr>
-        <w:rPr>
-          <w:lang w:val="en-US"/>
-        </w:rPr>
-      </w:pPr>
       <w:r>
         <w:rPr>
           <w:lang w:val="en-US"/>
@@ -9207,128 +9191,92 @@
           <w:sz w:val="20"/>
           <w:lang w:val="en-US"/>
         </w:rPr>
-        <w:t>(ELSEN, 2013; HOZUMI, [N.a.]; KOIKE; CHU, 1997; PRESTON-WERNER, [</w:t>
+        <w:t>(ELSEN, 2013; HOZUMI, [N.a.]; KOIKE; CHU, 1997; PRESTON-WERNER, [N.a.])</w:t>
+      </w:r>
+      <w:r>
+        <w:fldChar w:fldCharType="end"/>
+      </w:r>
+      <w:r>
+        <w:rPr>
+          <w:lang w:val="en-US"/>
+        </w:rPr>
+        <w:t xml:space="preserve">. The latter is the focus of </w:t>
       </w:r>
       <w:proofErr w:type="spellStart"/>
+      <w:r>
+        <w:rPr>
+          <w:lang w:val="en-US"/>
+        </w:rPr>
+        <w:t>DyeVC’s</w:t>
+      </w:r>
+      <w:proofErr w:type="spellEnd"/>
+      <w:r>
+        <w:rPr>
+          <w:lang w:val="en-US"/>
+        </w:rPr>
+        <w:t xml:space="preserve"> Commit History visualization.</w:t>
+      </w:r>
+    </w:p>
+    <w:p>
+      <w:pPr>
+        <w:rPr>
+          <w:lang w:val="en-US"/>
+        </w:rPr>
+      </w:pPr>
+      <w:r>
+        <w:rPr>
+          <w:lang w:val="en-US"/>
+        </w:rPr>
+        <w:t xml:space="preserve">Most of these works were applied only to CVCSs. The only exception found were </w:t>
+      </w:r>
+      <w:r>
+        <w:fldChar w:fldCharType="begin"/>
+      </w:r>
+      <w:r>
+        <w:rPr>
+          <w:lang w:val="en-US"/>
+        </w:rPr>
+        <w:instrText xml:space="preserve"> ADDIN ZOTERO_ITEM {"citationID":"2d18503aa2","properties":{"formattedCitation":"(ELSEN, 2013; HOZUMI, [N.a.])","plainCitation":"(ELSEN, 2013; HOZUMI, [N.a.])"},"citationItems":[{"id":2531,"uris":["http://zotero.org/users/892576/items/B89AB8Q5"],"uri":["http://zotero.org/users/892576/items/B89AB8Q5"]},{"id":2611,"uris":["http://zotero.org/users/892576/items/7B8BMB85"],"uri":["http://zotero.org/users/892576/items/7B8BMB85"]}]} </w:instrText>
+      </w:r>
+      <w:r>
+        <w:fldChar w:fldCharType="separate"/>
+      </w:r>
       <w:r>
         <w:rPr>
           <w:rFonts w:cs="Times New Roman"/>
           <w:sz w:val="20"/>
           <w:lang w:val="en-US"/>
         </w:rPr>
-        <w:t>N.a</w:t>
-      </w:r>
-      <w:proofErr w:type="spellEnd"/>
+        <w:t>(ELSEN, 2013; HOZUMI, [N.a.])</w:t>
+      </w:r>
+      <w:r>
+        <w:fldChar w:fldCharType="end"/>
+      </w:r>
+      <w:r>
+        <w:rPr>
+          <w:lang w:val="en-US"/>
+        </w:rPr>
+        <w:t xml:space="preserve"> and </w:t>
+      </w:r>
+      <w:r>
+        <w:fldChar w:fldCharType="begin"/>
+      </w:r>
+      <w:r>
+        <w:rPr>
+          <w:lang w:val="en-US"/>
+        </w:rPr>
+        <w:instrText xml:space="preserve"> ADDIN ZOTERO_ITEM {"citationID":"22lscnos5h","properties":{"formattedCitation":"(PRESTON-WERNER, [N.a.])","plainCitation":"(PRESTON-WERNER, [N.a.])"},"citationItems":[{"id":2731,"uris":["http://zotero.org/users/892576/items/CQ7R7F9E"],"uri":["http://zotero.org/users/892576/items/CQ7R7F9E"]}]} </w:instrText>
+      </w:r>
+      <w:r>
+        <w:fldChar w:fldCharType="separate"/>
+      </w:r>
       <w:r>
         <w:rPr>
           <w:rFonts w:cs="Times New Roman"/>
           <w:sz w:val="20"/>
           <w:lang w:val="en-US"/>
         </w:rPr>
-        <w:t>.])</w:t>
-      </w:r>
-      <w:r>
-        <w:fldChar w:fldCharType="end"/>
-      </w:r>
-      <w:r>
-        <w:rPr>
-          <w:lang w:val="en-US"/>
-        </w:rPr>
-        <w:t xml:space="preserve">. The latter is the focus of </w:t>
-      </w:r>
-      <w:proofErr w:type="spellStart"/>
-      <w:r>
-        <w:rPr>
-          <w:lang w:val="en-US"/>
-        </w:rPr>
-        <w:t>DyeVC’s</w:t>
-      </w:r>
-      <w:proofErr w:type="spellEnd"/>
-      <w:r>
-        <w:rPr>
-          <w:lang w:val="en-US"/>
-        </w:rPr>
-        <w:t xml:space="preserve"> Commit History visualization.</w:t>
-      </w:r>
-    </w:p>
-    <w:p>
-      <w:pPr>
-        <w:rPr>
-          <w:lang w:val="en-US"/>
-        </w:rPr>
-      </w:pPr>
-      <w:r>
-        <w:rPr>
-          <w:lang w:val="en-US"/>
-        </w:rPr>
-        <w:t xml:space="preserve">Most of these works were applied only to CVCSs. The only exception found were </w:t>
-      </w:r>
-      <w:r>
-        <w:fldChar w:fldCharType="begin"/>
-      </w:r>
-      <w:r>
-        <w:rPr>
-          <w:lang w:val="en-US"/>
-        </w:rPr>
-        <w:instrText xml:space="preserve"> ADDIN ZOTERO_ITEM {"citationID":"2d18503aa2","properties":{"formattedCitation":"(ELSEN, 2013; HOZUMI, [N.a.])","plainCitation":"(ELSEN, 2013; HOZUMI, [N.a.])"},"citationItems":[{"id":2531,"uris":["http://zotero.org/users/892576/items/B89AB8Q5"],"uri":["http://zotero.org/users/892576/items/B89AB8Q5"]},{"id":2611,"uris":["http://zotero.org/users/892576/items/7B8BMB85"],"uri":["http://zotero.org/users/892576/items/7B8BMB85"]}]} </w:instrText>
-      </w:r>
-      <w:r>
-        <w:fldChar w:fldCharType="separate"/>
-      </w:r>
-      <w:r>
-        <w:rPr>
-          <w:rFonts w:cs="Times New Roman"/>
-          <w:sz w:val="20"/>
-          <w:lang w:val="en-US"/>
-        </w:rPr>
-        <w:t>(ELSEN, 2013; HOZUMI, [N.a.])</w:t>
-      </w:r>
-      <w:r>
-        <w:fldChar w:fldCharType="end"/>
-      </w:r>
-      <w:r>
-        <w:rPr>
-          <w:lang w:val="en-US"/>
-        </w:rPr>
-        <w:t xml:space="preserve"> and </w:t>
-      </w:r>
-      <w:r>
-        <w:fldChar w:fldCharType="begin"/>
-      </w:r>
-      <w:r>
-        <w:rPr>
-          <w:lang w:val="en-US"/>
-        </w:rPr>
-        <w:instrText xml:space="preserve"> ADDIN ZOTERO_ITEM {"citationID":"22lscnos5h","properties":{"formattedCitation":"(PRESTON-WERNER, [N.a.])","plainCitation":"(PRESTON-WERNER, [N.a.])"},"citationItems":[{"id":2731,"uris":["http://zotero.org/users/892576/items/CQ7R7F9E"],"uri":["http://zotero.org/users/892576/items/CQ7R7F9E"]}]} </w:instrText>
-      </w:r>
-      <w:r>
-        <w:fldChar w:fldCharType="separate"/>
-      </w:r>
-      <w:r>
-        <w:rPr>
-          <w:rFonts w:cs="Times New Roman"/>
-          <w:sz w:val="20"/>
-          <w:lang w:val="en-US"/>
-        </w:rPr>
-        <w:t>(PRESTON-WERNER, [</w:t>
-      </w:r>
-      <w:proofErr w:type="spellStart"/>
-      <w:r>
-        <w:rPr>
-          <w:rFonts w:cs="Times New Roman"/>
-          <w:sz w:val="20"/>
-          <w:lang w:val="en-US"/>
-        </w:rPr>
-        <w:t>N.a</w:t>
-      </w:r>
-      <w:proofErr w:type="spellEnd"/>
-      <w:r>
-        <w:rPr>
-          <w:rFonts w:cs="Times New Roman"/>
-          <w:sz w:val="20"/>
-          <w:lang w:val="en-US"/>
-        </w:rPr>
-        <w:t>.])</w:t>
+        <w:t>(PRESTON-WERNER, [N.a.])</w:t>
       </w:r>
       <w:r>
         <w:fldChar w:fldCharType="end"/>
@@ -14076,7 +14024,7 @@
                     </a:ln>
                     <a:extLst>
                       <a:ext uri="{53640926-AAD7-44d8-BBD7-CCE9431645EC}">
-                        <a14:shadowObscured xmlns="" xmlns:mo="http://schemas.microsoft.com/office/mac/office/2008/main" xmlns:mv="urn:schemas-microsoft-com:mac:vml" xmlns:o="urn:schemas-microsoft-com:office:office" xmlns:v="urn:schemas-microsoft-com:vml" xmlns:w10="urn:schemas-microsoft-com:office:word" xmlns:w="http://schemas.openxmlformats.org/wordprocessingml/2006/main" xmlns:a14="http://schemas.microsoft.com/office/drawing/2010/main" xmlns:arto="http://schemas.microsoft.com/office/word/2006/arto"/>
+                        <a14:shadowObscured xmlns:arto="http://schemas.microsoft.com/office/word/2006/arto" xmlns:a14="http://schemas.microsoft.com/office/drawing/2010/main" xmlns:w="http://schemas.openxmlformats.org/wordprocessingml/2006/main" xmlns:w10="urn:schemas-microsoft-com:office:word" xmlns:v="urn:schemas-microsoft-com:vml" xmlns:o="urn:schemas-microsoft-com:office:office" xmlns:mv="urn:schemas-microsoft-com:mac:vml" xmlns:mo="http://schemas.microsoft.com/office/mac/office/2008/main" xmlns=""/>
                       </a:ext>
                     </a:extLst>
                   </pic:spPr>
@@ -20399,7 +20347,7 @@
                     </a:ln>
                     <a:extLst>
                       <a:ext uri="{53640926-AAD7-44d8-BBD7-CCE9431645EC}">
-                        <a14:shadowObscured xmlns="" xmlns:mo="http://schemas.microsoft.com/office/mac/office/2008/main" xmlns:mv="urn:schemas-microsoft-com:mac:vml" xmlns:o="urn:schemas-microsoft-com:office:office" xmlns:v="urn:schemas-microsoft-com:vml" xmlns:w10="urn:schemas-microsoft-com:office:word" xmlns:w="http://schemas.openxmlformats.org/wordprocessingml/2006/main" xmlns:a14="http://schemas.microsoft.com/office/drawing/2010/main" xmlns:arto="http://schemas.microsoft.com/office/word/2006/arto"/>
+                        <a14:shadowObscured xmlns:arto="http://schemas.microsoft.com/office/word/2006/arto" xmlns:a14="http://schemas.microsoft.com/office/drawing/2010/main" xmlns:w="http://schemas.openxmlformats.org/wordprocessingml/2006/main" xmlns:w10="urn:schemas-microsoft-com:office:word" xmlns:v="urn:schemas-microsoft-com:vml" xmlns:o="urn:schemas-microsoft-com:office:office" xmlns:mv="urn:schemas-microsoft-com:mac:vml" xmlns:mo="http://schemas.microsoft.com/office/mac/office/2008/main" xmlns=""/>
                       </a:ext>
                     </a:extLst>
                   </pic:spPr>
@@ -21220,7 +21168,7 @@
                     </a:ln>
                     <a:extLst>
                       <a:ext uri="{53640926-AAD7-44d8-BBD7-CCE9431645EC}">
-                        <a14:shadowObscured xmlns="" xmlns:mo="http://schemas.microsoft.com/office/mac/office/2008/main" xmlns:mv="urn:schemas-microsoft-com:mac:vml" xmlns:o="urn:schemas-microsoft-com:office:office" xmlns:v="urn:schemas-microsoft-com:vml" xmlns:w10="urn:schemas-microsoft-com:office:word" xmlns:w="http://schemas.openxmlformats.org/wordprocessingml/2006/main" xmlns:a14="http://schemas.microsoft.com/office/drawing/2010/main" xmlns:arto="http://schemas.microsoft.com/office/word/2006/arto"/>
+                        <a14:shadowObscured xmlns:arto="http://schemas.microsoft.com/office/word/2006/arto" xmlns:a14="http://schemas.microsoft.com/office/drawing/2010/main" xmlns:w="http://schemas.openxmlformats.org/wordprocessingml/2006/main" xmlns:w10="urn:schemas-microsoft-com:office:word" xmlns:v="urn:schemas-microsoft-com:vml" xmlns:o="urn:schemas-microsoft-com:office:office" xmlns:mv="urn:schemas-microsoft-com:mac:vml" xmlns:mo="http://schemas.microsoft.com/office/mac/office/2008/main" xmlns=""/>
                       </a:ext>
                     </a:extLst>
                   </pic:spPr>
@@ -32137,7 +32085,6 @@
 <file path=word/glossary/fontTable.xml><?xml version="1.0" encoding="utf-8"?>
 <w:fonts xmlns:mc="http://schemas.openxmlformats.org/markup-compatibility/2006" xmlns:r="http://schemas.openxmlformats.org/officeDocument/2006/relationships" xmlns:w="http://schemas.openxmlformats.org/wordprocessingml/2006/main" xmlns:w14="http://schemas.microsoft.com/office/word/2010/wordml" xmlns:w15="http://schemas.microsoft.com/office/word/2012/wordml" mc:Ignorable="w14 w15">
   <w:font w:name="Times New Roman">
-    <w:altName w:val="Times New Roman"/>
     <w:panose1 w:val="02020603050405020304"/>
     <w:charset w:val="00"/>
     <w:family w:val="roman"/>
@@ -32261,6 +32208,7 @@
     <w:rsid w:val="003D1BF7"/>
     <w:rsid w:val="004D4CDC"/>
     <w:rsid w:val="00907745"/>
+    <w:rsid w:val="00925666"/>
     <w:rsid w:val="00D90BC6"/>
     <w:rsid w:val="00F53583"/>
   </w:rsids>
@@ -33112,7 +33060,7 @@
 </file>
 
 <file path=customXml/itemProps1.xml><?xml version="1.0" encoding="utf-8"?>
-<ds:datastoreItem xmlns:ds="http://schemas.openxmlformats.org/officeDocument/2006/customXml" ds:itemID="{F646045A-2337-4025-A048-CCA016E1447B}">
+<ds:datastoreItem xmlns:ds="http://schemas.openxmlformats.org/officeDocument/2006/customXml" ds:itemID="{1917F61F-2881-4706-8DF2-17D720F655D9}">
   <ds:schemaRefs>
     <ds:schemaRef ds:uri="http://schemas.openxmlformats.org/officeDocument/2006/bibliography"/>
   </ds:schemaRefs>

</xml_diff>

<commit_message>
Envio da v1 da abordagem para o Leo
</commit_message>
<xml_diff>
--- a/Dissertação/Dissertacao.docx
+++ b/Dissertação/Dissertacao.docx
@@ -4,7 +4,6 @@
   <w:body>
     <w:p>
       <w:pPr>
-        <w:jc w:val="center"/>
         <w:rPr>
           <w:rStyle w:val="TextoSimplesChar"/>
           <w:rFonts w:cs="Times New Roman"/>
@@ -257,12 +256,53 @@
         </w:rPr>
         <w:t xml:space="preserve"> </w:t>
       </w:r>
-      <w:r>
-        <w:rPr>
-          <w:szCs w:val="24"/>
-          <w:lang w:val="en-US"/>
-        </w:rPr>
-        <w:t xml:space="preserve">presented to the Computing Graduate program of the Universidade Federal Fluminense in partial fulfillment of the requirements for the degree of </w:t>
+      <w:proofErr w:type="gramStart"/>
+      <w:r>
+        <w:rPr>
+          <w:szCs w:val="24"/>
+          <w:lang w:val="en-US"/>
+        </w:rPr>
+        <w:t>presented</w:t>
+      </w:r>
+      <w:proofErr w:type="gramEnd"/>
+      <w:r>
+        <w:rPr>
+          <w:szCs w:val="24"/>
+          <w:lang w:val="en-US"/>
+        </w:rPr>
+        <w:t xml:space="preserve"> to the Computing Graduate program of the </w:t>
+      </w:r>
+      <w:proofErr w:type="spellStart"/>
+      <w:r>
+        <w:rPr>
+          <w:szCs w:val="24"/>
+          <w:lang w:val="en-US"/>
+        </w:rPr>
+        <w:t>Universidade</w:t>
+      </w:r>
+      <w:proofErr w:type="spellEnd"/>
+      <w:r>
+        <w:rPr>
+          <w:szCs w:val="24"/>
+          <w:lang w:val="en-US"/>
+        </w:rPr>
+        <w:t xml:space="preserve"> Federal </w:t>
+      </w:r>
+      <w:proofErr w:type="spellStart"/>
+      <w:r>
+        <w:rPr>
+          <w:szCs w:val="24"/>
+          <w:lang w:val="en-US"/>
+        </w:rPr>
+        <w:t>Fluminense</w:t>
+      </w:r>
+      <w:proofErr w:type="spellEnd"/>
+      <w:r>
+        <w:rPr>
+          <w:szCs w:val="24"/>
+          <w:lang w:val="en-US"/>
+        </w:rPr>
+        <w:t xml:space="preserve"> in partial fulfillment of the requirements for the degree of </w:t>
       </w:r>
       <w:sdt>
         <w:sdtPr>
@@ -553,14 +593,8 @@
       <w:pPr>
         <w:ind w:firstLine="0"/>
         <w:jc w:val="center"/>
-        <w:rPr>
-          <w:lang w:val="en-US"/>
-        </w:rPr>
-      </w:pPr>
-      <w:r>
-        <w:rPr>
-          <w:lang w:val="en-US"/>
-        </w:rPr>
+      </w:pPr>
+      <w:r>
         <w:t>Niterói</w:t>
       </w:r>
     </w:p>
@@ -570,7 +604,6 @@
         <w:jc w:val="center"/>
         <w:rPr>
           <w:szCs w:val="24"/>
-          <w:lang w:val="en-US"/>
         </w:rPr>
       </w:pPr>
       <w:r>
@@ -589,9 +622,6 @@
         </w:fldChar>
       </w:r>
       <w:r>
-        <w:rPr>
-          <w:lang w:val="en-US"/>
-        </w:rPr>
         <w:instrText xml:space="preserve"> FORMTEXT </w:instrText>
       </w:r>
       <w:r>
@@ -608,7 +638,6 @@
       <w:r>
         <w:rPr>
           <w:noProof/>
-          <w:lang w:val="en-US"/>
         </w:rPr>
         <w:t>2014</w:t>
       </w:r>
@@ -626,14 +655,12 @@
         <w:rPr>
           <w:b/>
           <w:szCs w:val="24"/>
-          <w:lang w:val="en-US"/>
         </w:rPr>
       </w:pPr>
       <w:r>
         <w:rPr>
           <w:b/>
           <w:szCs w:val="24"/>
-          <w:lang w:val="en-US"/>
         </w:rPr>
         <w:br w:type="page"/>
       </w:r>
@@ -803,12 +830,53 @@
         </w:rPr>
         <w:t xml:space="preserve"> </w:t>
       </w:r>
-      <w:r>
-        <w:rPr>
-          <w:szCs w:val="24"/>
-          <w:lang w:val="en-US"/>
-        </w:rPr>
-        <w:t xml:space="preserve">presented to the Computing Graduate program of the Universidade Federal Fluminense in partial fulfillment of the requirements for the degree of </w:t>
+      <w:proofErr w:type="gramStart"/>
+      <w:r>
+        <w:rPr>
+          <w:szCs w:val="24"/>
+          <w:lang w:val="en-US"/>
+        </w:rPr>
+        <w:t>presented</w:t>
+      </w:r>
+      <w:proofErr w:type="gramEnd"/>
+      <w:r>
+        <w:rPr>
+          <w:szCs w:val="24"/>
+          <w:lang w:val="en-US"/>
+        </w:rPr>
+        <w:t xml:space="preserve"> to the Computing Graduate program of the </w:t>
+      </w:r>
+      <w:proofErr w:type="spellStart"/>
+      <w:r>
+        <w:rPr>
+          <w:szCs w:val="24"/>
+          <w:lang w:val="en-US"/>
+        </w:rPr>
+        <w:t>Universidade</w:t>
+      </w:r>
+      <w:proofErr w:type="spellEnd"/>
+      <w:r>
+        <w:rPr>
+          <w:szCs w:val="24"/>
+          <w:lang w:val="en-US"/>
+        </w:rPr>
+        <w:t xml:space="preserve"> Federal </w:t>
+      </w:r>
+      <w:proofErr w:type="spellStart"/>
+      <w:r>
+        <w:rPr>
+          <w:szCs w:val="24"/>
+          <w:lang w:val="en-US"/>
+        </w:rPr>
+        <w:t>Fluminense</w:t>
+      </w:r>
+      <w:proofErr w:type="spellEnd"/>
+      <w:r>
+        <w:rPr>
+          <w:szCs w:val="24"/>
+          <w:lang w:val="en-US"/>
+        </w:rPr>
+        <w:t xml:space="preserve"> in partial fulfillment of the requirements for the degree of </w:t>
       </w:r>
       <w:sdt>
         <w:sdtPr>
@@ -1162,6 +1230,7 @@
         </w:rPr>
         <w:t xml:space="preserve">Prof. </w:t>
       </w:r>
+      <w:proofErr w:type="spellStart"/>
       <w:r>
         <w:rPr>
           <w:rFonts w:cs="Times New Roman"/>
@@ -1176,6 +1245,7 @@
         </w:rPr>
         <w:t>.Sc</w:t>
       </w:r>
+      <w:proofErr w:type="spellEnd"/>
       <w:r>
         <w:rPr>
           <w:rFonts w:cs="Times New Roman"/>
@@ -1234,6 +1304,7 @@
         </w:rPr>
         <w:t xml:space="preserve">– </w:t>
       </w:r>
+      <w:proofErr w:type="spellStart"/>
       <w:r>
         <w:rPr>
           <w:rFonts w:cs="Times New Roman"/>
@@ -1241,6 +1312,7 @@
         </w:rPr>
         <w:t>Advisor</w:t>
       </w:r>
+      <w:proofErr w:type="spellEnd"/>
     </w:p>
     <w:p>
       <w:pPr>
@@ -1308,15 +1380,24 @@
           <w:rFonts w:cs="Times New Roman"/>
           <w:szCs w:val="24"/>
         </w:rPr>
-        <w:t>Prof. D</w:t>
-      </w:r>
+        <w:t xml:space="preserve">Prof. </w:t>
+      </w:r>
+      <w:proofErr w:type="spellStart"/>
       <w:r>
         <w:rPr>
           <w:rFonts w:cs="Times New Roman"/>
           <w:szCs w:val="24"/>
         </w:rPr>
+        <w:t>D</w:t>
+      </w:r>
+      <w:r>
+        <w:rPr>
+          <w:rFonts w:cs="Times New Roman"/>
+          <w:szCs w:val="24"/>
+        </w:rPr>
         <w:t>.Sc</w:t>
       </w:r>
+      <w:proofErr w:type="spellEnd"/>
       <w:r>
         <w:rPr>
           <w:rFonts w:cs="Times New Roman"/>
@@ -1467,15 +1548,24 @@
           <w:rFonts w:cs="Times New Roman"/>
           <w:szCs w:val="24"/>
         </w:rPr>
-        <w:t>Prof. D</w:t>
-      </w:r>
+        <w:t xml:space="preserve">Prof. </w:t>
+      </w:r>
+      <w:proofErr w:type="spellStart"/>
       <w:r>
         <w:rPr>
           <w:rFonts w:cs="Times New Roman"/>
           <w:szCs w:val="24"/>
         </w:rPr>
+        <w:t>D</w:t>
+      </w:r>
+      <w:r>
+        <w:rPr>
+          <w:rFonts w:cs="Times New Roman"/>
+          <w:szCs w:val="24"/>
+        </w:rPr>
         <w:t>.Sc</w:t>
       </w:r>
+      <w:proofErr w:type="spellEnd"/>
       <w:r>
         <w:rPr>
           <w:rFonts w:cs="Times New Roman"/>
@@ -2273,7 +2363,6 @@
           <w:caps/>
           <w:sz w:val="28"/>
           <w:szCs w:val="28"/>
-          <w:lang w:val="en-US"/>
         </w:rPr>
       </w:pPr>
       <w:r>
@@ -2282,7 +2371,6 @@
           <w:caps/>
           <w:sz w:val="28"/>
           <w:szCs w:val="28"/>
-          <w:lang w:val="en-US"/>
         </w:rPr>
         <w:t>Resumo</w:t>
       </w:r>
@@ -4286,14 +4374,37 @@
         <w:rPr>
           <w:lang w:val="en-US"/>
         </w:rPr>
-        <w:t xml:space="preserve">CI </w:t>
+        <w:t>API</w:t>
       </w:r>
       <w:r>
         <w:rPr>
           <w:lang w:val="en-US"/>
         </w:rPr>
         <w:tab/>
-        <w:t>– Configuration Item</w:t>
+      </w:r>
+      <w:r>
+        <w:rPr>
+          <w:lang w:val="en-US"/>
+        </w:rPr>
+        <w:tab/>
+      </w:r>
+      <w:r>
+        <w:rPr>
+          <w:lang w:val="en-US"/>
+        </w:rPr>
+        <w:tab/>
+      </w:r>
+      <w:r>
+        <w:rPr>
+          <w:lang w:val="en-US"/>
+        </w:rPr>
+        <w:t>–</w:t>
+      </w:r>
+      <w:r>
+        <w:rPr>
+          <w:lang w:val="en-US"/>
+        </w:rPr>
+        <w:t xml:space="preserve"> Application Programming Interface</w:t>
       </w:r>
     </w:p>
     <w:p>
@@ -4310,14 +4421,31 @@
         <w:rPr>
           <w:lang w:val="en-US"/>
         </w:rPr>
-        <w:t xml:space="preserve">CVCS </w:t>
+        <w:t xml:space="preserve">CI </w:t>
       </w:r>
       <w:r>
         <w:rPr>
           <w:lang w:val="en-US"/>
         </w:rPr>
         <w:tab/>
-        <w:t>– Centralized Version Control System</w:t>
+      </w:r>
+      <w:r>
+        <w:rPr>
+          <w:lang w:val="en-US"/>
+        </w:rPr>
+        <w:tab/>
+      </w:r>
+      <w:r>
+        <w:rPr>
+          <w:lang w:val="en-US"/>
+        </w:rPr>
+        <w:tab/>
+      </w:r>
+      <w:r>
+        <w:rPr>
+          <w:lang w:val="en-US"/>
+        </w:rPr>
+        <w:t>– Configuration Item</w:t>
       </w:r>
     </w:p>
     <w:p>
@@ -4334,17 +4462,32 @@
         <w:rPr>
           <w:lang w:val="en-US"/>
         </w:rPr>
-        <w:t>DAG</w:t>
+        <w:t xml:space="preserve">CVCS </w:t>
       </w:r>
       <w:r>
         <w:rPr>
           <w:lang w:val="en-US"/>
         </w:rPr>
         <w:tab/>
-        <w:t>- Directed Acyclic Graph</w:t>
-      </w:r>
-      <w:bookmarkStart w:id="0" w:name="_GoBack"/>
-      <w:bookmarkEnd w:id="0"/>
+      </w:r>
+      <w:r>
+        <w:rPr>
+          <w:lang w:val="en-US"/>
+        </w:rPr>
+        <w:tab/>
+      </w:r>
+      <w:r>
+        <w:rPr>
+          <w:lang w:val="en-US"/>
+        </w:rPr>
+        <w:tab/>
+      </w:r>
+      <w:r>
+        <w:rPr>
+          <w:lang w:val="en-US"/>
+        </w:rPr>
+        <w:t>– Centralized Version Control System</w:t>
+      </w:r>
     </w:p>
     <w:p>
       <w:pPr>
@@ -4360,14 +4503,37 @@
         <w:rPr>
           <w:lang w:val="en-US"/>
         </w:rPr>
-        <w:t xml:space="preserve">DVCS </w:t>
+        <w:t>DAG</w:t>
       </w:r>
       <w:r>
         <w:rPr>
           <w:lang w:val="en-US"/>
         </w:rPr>
         <w:tab/>
-        <w:t>– Distributed Version Control System</w:t>
+      </w:r>
+      <w:r>
+        <w:rPr>
+          <w:lang w:val="en-US"/>
+        </w:rPr>
+        <w:tab/>
+      </w:r>
+      <w:r>
+        <w:rPr>
+          <w:lang w:val="en-US"/>
+        </w:rPr>
+        <w:tab/>
+      </w:r>
+      <w:r>
+        <w:rPr>
+          <w:lang w:val="en-US"/>
+        </w:rPr>
+        <w:t>–</w:t>
+      </w:r>
+      <w:r>
+        <w:rPr>
+          <w:lang w:val="en-US"/>
+        </w:rPr>
+        <w:t xml:space="preserve"> Directed Acyclic Graph</w:t>
       </w:r>
     </w:p>
     <w:p>
@@ -4384,14 +4550,31 @@
         <w:rPr>
           <w:lang w:val="en-US"/>
         </w:rPr>
-        <w:t xml:space="preserve">SCM </w:t>
+        <w:t xml:space="preserve">DVCS </w:t>
       </w:r>
       <w:r>
         <w:rPr>
           <w:lang w:val="en-US"/>
         </w:rPr>
         <w:tab/>
-        <w:t>– Software Configuration Management</w:t>
+      </w:r>
+      <w:r>
+        <w:rPr>
+          <w:lang w:val="en-US"/>
+        </w:rPr>
+        <w:tab/>
+      </w:r>
+      <w:r>
+        <w:rPr>
+          <w:lang w:val="en-US"/>
+        </w:rPr>
+        <w:tab/>
+      </w:r>
+      <w:r>
+        <w:rPr>
+          <w:lang w:val="en-US"/>
+        </w:rPr>
+        <w:t>– Distributed Version Control System</w:t>
       </w:r>
     </w:p>
     <w:p>
@@ -4408,6 +4591,139 @@
         <w:rPr>
           <w:lang w:val="en-US"/>
         </w:rPr>
+        <w:t>JSON</w:t>
+      </w:r>
+      <w:r>
+        <w:rPr>
+          <w:lang w:val="en-US"/>
+        </w:rPr>
+        <w:tab/>
+      </w:r>
+      <w:r>
+        <w:rPr>
+          <w:lang w:val="en-US"/>
+        </w:rPr>
+        <w:tab/>
+      </w:r>
+      <w:r>
+        <w:rPr>
+          <w:lang w:val="en-US"/>
+        </w:rPr>
+        <w:tab/>
+      </w:r>
+      <w:r>
+        <w:rPr>
+          <w:lang w:val="en-US"/>
+        </w:rPr>
+        <w:t>–</w:t>
+      </w:r>
+      <w:r>
+        <w:rPr>
+          <w:lang w:val="en-US"/>
+        </w:rPr>
+        <w:t xml:space="preserve"> JavaScript Object Notation</w:t>
+      </w:r>
+    </w:p>
+    <w:p>
+      <w:pPr>
+        <w:tabs>
+          <w:tab w:val="left" w:pos="851"/>
+        </w:tabs>
+        <w:ind w:firstLine="0"/>
+        <w:rPr>
+          <w:lang w:val="en-US"/>
+        </w:rPr>
+      </w:pPr>
+      <w:proofErr w:type="spellStart"/>
+      <w:r>
+        <w:rPr>
+          <w:lang w:val="en-US"/>
+        </w:rPr>
+        <w:t>RESTful</w:t>
+      </w:r>
+      <w:proofErr w:type="spellEnd"/>
+      <w:r>
+        <w:rPr>
+          <w:lang w:val="en-US"/>
+        </w:rPr>
+        <w:tab/>
+      </w:r>
+      <w:r>
+        <w:rPr>
+          <w:lang w:val="en-US"/>
+        </w:rPr>
+        <w:t>–</w:t>
+      </w:r>
+      <w:r>
+        <w:rPr>
+          <w:lang w:val="en-US"/>
+        </w:rPr>
+        <w:t xml:space="preserve"> Representational State Tran</w:t>
+      </w:r>
+      <w:bookmarkStart w:id="0" w:name="_GoBack"/>
+      <w:bookmarkEnd w:id="0"/>
+      <w:r>
+        <w:rPr>
+          <w:lang w:val="en-US"/>
+        </w:rPr>
+        <w:t>sfer</w:t>
+      </w:r>
+    </w:p>
+    <w:p>
+      <w:pPr>
+        <w:tabs>
+          <w:tab w:val="left" w:pos="851"/>
+        </w:tabs>
+        <w:ind w:firstLine="0"/>
+        <w:rPr>
+          <w:lang w:val="en-US"/>
+        </w:rPr>
+      </w:pPr>
+      <w:r>
+        <w:rPr>
+          <w:lang w:val="en-US"/>
+        </w:rPr>
+        <w:t xml:space="preserve">SCM </w:t>
+      </w:r>
+      <w:r>
+        <w:rPr>
+          <w:lang w:val="en-US"/>
+        </w:rPr>
+        <w:tab/>
+      </w:r>
+      <w:r>
+        <w:rPr>
+          <w:lang w:val="en-US"/>
+        </w:rPr>
+        <w:tab/>
+      </w:r>
+      <w:r>
+        <w:rPr>
+          <w:lang w:val="en-US"/>
+        </w:rPr>
+        <w:tab/>
+      </w:r>
+      <w:r>
+        <w:rPr>
+          <w:lang w:val="en-US"/>
+        </w:rPr>
+        <w:t>– Software Configuration Management</w:t>
+      </w:r>
+    </w:p>
+    <w:p>
+      <w:pPr>
+        <w:tabs>
+          <w:tab w:val="left" w:pos="851"/>
+        </w:tabs>
+        <w:ind w:firstLine="0"/>
+        <w:rPr>
+          <w:lang w:val="en-US"/>
+        </w:rPr>
+      </w:pPr>
+      <w:r>
+        <w:rPr>
+          <w:lang w:val="en-US"/>
+        </w:rPr>
         <w:t xml:space="preserve">VCS </w:t>
       </w:r>
       <w:r>
@@ -4415,6 +4731,23 @@
           <w:lang w:val="en-US"/>
         </w:rPr>
         <w:tab/>
+      </w:r>
+      <w:r>
+        <w:rPr>
+          <w:lang w:val="en-US"/>
+        </w:rPr>
+        <w:tab/>
+      </w:r>
+      <w:r>
+        <w:rPr>
+          <w:lang w:val="en-US"/>
+        </w:rPr>
+        <w:tab/>
+      </w:r>
+      <w:r>
+        <w:rPr>
+          <w:lang w:val="en-US"/>
+        </w:rPr>
         <w:t>– Version Control System</w:t>
       </w:r>
     </w:p>
@@ -4446,6 +4779,7 @@
           <w:caps/>
           <w:sz w:val="28"/>
           <w:szCs w:val="28"/>
+          <w:lang w:val="en-US"/>
         </w:rPr>
       </w:pPr>
       <w:r>
@@ -4454,6 +4788,7 @@
           <w:caps/>
           <w:sz w:val="28"/>
           <w:szCs w:val="28"/>
+          <w:lang w:val="en-US"/>
         </w:rPr>
         <w:t>List</w:t>
       </w:r>
@@ -4463,6 +4798,7 @@
           <w:caps/>
           <w:sz w:val="28"/>
           <w:szCs w:val="28"/>
+          <w:lang w:val="en-US"/>
         </w:rPr>
         <w:t xml:space="preserve"> of symbols</w:t>
       </w:r>
@@ -6307,7 +6643,21 @@
         <w:rPr>
           <w:lang w:val="en-US"/>
         </w:rPr>
-        <w:t xml:space="preserve">According with Walrad and Strom </w:t>
+        <w:t xml:space="preserve">According with </w:t>
+      </w:r>
+      <w:proofErr w:type="spellStart"/>
+      <w:r>
+        <w:rPr>
+          <w:lang w:val="en-US"/>
+        </w:rPr>
+        <w:t>Walrad</w:t>
+      </w:r>
+      <w:proofErr w:type="spellEnd"/>
+      <w:r>
+        <w:rPr>
+          <w:lang w:val="en-US"/>
+        </w:rPr>
+        <w:t xml:space="preserve"> and Strom </w:t>
       </w:r>
       <w:r>
         <w:rPr>
@@ -6608,7 +6958,21 @@
         <w:rPr>
           <w:lang w:val="en-US"/>
         </w:rPr>
-        <w:t xml:space="preserve"> say that branches are frequently used for promoting isolation amongst developers. This postpones the perception of conflicts that result from changes made by co-workers. These conflicts are noticed only after a pull or a push in the context of DVCS. Moreover, Brun </w:t>
+        <w:t xml:space="preserve"> say that branches are frequently used for promoting isolation amongst developers. This postpones the perception of conflicts that result from changes made by co-workers. These conflicts are noticed only after a pull or a push in the context of DVCS. Moreover, </w:t>
+      </w:r>
+      <w:proofErr w:type="spellStart"/>
+      <w:r>
+        <w:rPr>
+          <w:lang w:val="en-US"/>
+        </w:rPr>
+        <w:t>Brun</w:t>
+      </w:r>
+      <w:proofErr w:type="spellEnd"/>
+      <w:r>
+        <w:rPr>
+          <w:lang w:val="en-US"/>
+        </w:rPr>
+        <w:t xml:space="preserve"> </w:t>
       </w:r>
       <w:r>
         <w:rPr>
@@ -6850,7 +7214,21 @@
         <w:rPr>
           <w:lang w:val="en-US"/>
         </w:rPr>
-        <w:t xml:space="preserve">Most of the existing works deal with question Q3, giving to the developers the perception of concurrent changes. Palantir </w:t>
+        <w:t xml:space="preserve">Most of the existing works deal with question Q3, giving to the developers the perception of concurrent changes. </w:t>
+      </w:r>
+      <w:proofErr w:type="spellStart"/>
+      <w:r>
+        <w:rPr>
+          <w:lang w:val="en-US"/>
+        </w:rPr>
+        <w:t>Palantir</w:t>
+      </w:r>
+      <w:proofErr w:type="spellEnd"/>
+      <w:r>
+        <w:rPr>
+          <w:lang w:val="en-US"/>
+        </w:rPr>
+        <w:t xml:space="preserve"> </w:t>
       </w:r>
       <w:r>
         <w:rPr>
@@ -6887,7 +7265,21 @@
         <w:rPr>
           <w:lang w:val="en-US"/>
         </w:rPr>
-        <w:t xml:space="preserve">, FASTDash </w:t>
+        <w:t xml:space="preserve">, </w:t>
+      </w:r>
+      <w:proofErr w:type="spellStart"/>
+      <w:r>
+        <w:rPr>
+          <w:lang w:val="en-US"/>
+        </w:rPr>
+        <w:t>FASTDash</w:t>
+      </w:r>
+      <w:proofErr w:type="spellEnd"/>
+      <w:r>
+        <w:rPr>
+          <w:lang w:val="en-US"/>
+        </w:rPr>
+        <w:t xml:space="preserve"> </w:t>
       </w:r>
       <w:r>
         <w:rPr>
@@ -6999,7 +7391,21 @@
         <w:rPr>
           <w:lang w:val="en-US"/>
         </w:rPr>
-        <w:t xml:space="preserve">, CollabVS </w:t>
+        <w:t xml:space="preserve">, </w:t>
+      </w:r>
+      <w:proofErr w:type="spellStart"/>
+      <w:r>
+        <w:rPr>
+          <w:lang w:val="en-US"/>
+        </w:rPr>
+        <w:t>CollabVS</w:t>
+      </w:r>
+      <w:proofErr w:type="spellEnd"/>
+      <w:r>
+        <w:rPr>
+          <w:lang w:val="en-US"/>
+        </w:rPr>
+        <w:t xml:space="preserve"> </w:t>
       </w:r>
       <w:r>
         <w:rPr>
@@ -7148,7 +7554,21 @@
         <w:rPr>
           <w:lang w:val="en-US"/>
         </w:rPr>
-        <w:t xml:space="preserve">, WeCode </w:t>
+        <w:t xml:space="preserve">, </w:t>
+      </w:r>
+      <w:proofErr w:type="spellStart"/>
+      <w:r>
+        <w:rPr>
+          <w:lang w:val="en-US"/>
+        </w:rPr>
+        <w:t>WeCode</w:t>
+      </w:r>
+      <w:proofErr w:type="spellEnd"/>
+      <w:r>
+        <w:rPr>
+          <w:lang w:val="en-US"/>
+        </w:rPr>
+        <w:t xml:space="preserve"> </w:t>
       </w:r>
       <w:r>
         <w:rPr>
@@ -7197,7 +7617,21 @@
         <w:rPr>
           <w:lang w:val="en-US"/>
         </w:rPr>
-        <w:t xml:space="preserve"> and Polvo </w:t>
+        <w:t xml:space="preserve"> and </w:t>
+      </w:r>
+      <w:proofErr w:type="spellStart"/>
+      <w:r>
+        <w:rPr>
+          <w:lang w:val="en-US"/>
+        </w:rPr>
+        <w:t>Polvo</w:t>
+      </w:r>
+      <w:proofErr w:type="spellEnd"/>
+      <w:r>
+        <w:rPr>
+          <w:lang w:val="en-US"/>
+        </w:rPr>
+        <w:t xml:space="preserve"> </w:t>
       </w:r>
       <w:r>
         <w:rPr>
@@ -7234,7 +7668,21 @@
         <w:rPr>
           <w:lang w:val="en-US"/>
         </w:rPr>
-        <w:t xml:space="preserve"> are examples of this kind of work. Amongst these, the only one that deals with multiple branches is Polvo, establishing metrics for assessing the merge effort between branches. However, it has a strict focus in CVCS, which are much less prone to branches if compared to DVCS. This perception of concurrent changes is known as “awareness”, and it is defined by </w:t>
+        <w:t xml:space="preserve"> are examples of this kind of work. Amongst these, the only one that deals with multiple branches is </w:t>
+      </w:r>
+      <w:proofErr w:type="spellStart"/>
+      <w:r>
+        <w:rPr>
+          <w:lang w:val="en-US"/>
+        </w:rPr>
+        <w:t>Polvo</w:t>
+      </w:r>
+      <w:proofErr w:type="spellEnd"/>
+      <w:r>
+        <w:rPr>
+          <w:lang w:val="en-US"/>
+        </w:rPr>
+        <w:t xml:space="preserve">, establishing metrics for assessing the merge effort between branches. However, it has a strict focus in CVCS, which are much less prone to branches if compared to DVCS. This perception of concurrent changes is known as “awareness”, and it is defined by </w:t>
       </w:r>
       <w:r>
         <w:rPr>
@@ -7936,7 +8384,21 @@
         <w:rPr>
           <w:lang w:val="en-US"/>
         </w:rPr>
-        <w:t xml:space="preserve">From an administrator’s point of view, how can he know which are the existing clones of a project and how they relate amongst each other? How can he know if there are pending commits to be send from a staging repository to a production one? </w:t>
+        <w:t xml:space="preserve">From an administrator’s point of view, how can he know which </w:t>
+      </w:r>
+      <w:proofErr w:type="gramStart"/>
+      <w:r>
+        <w:rPr>
+          <w:lang w:val="en-US"/>
+        </w:rPr>
+        <w:t>are the existing clones of a project</w:t>
+      </w:r>
+      <w:proofErr w:type="gramEnd"/>
+      <w:r>
+        <w:rPr>
+          <w:lang w:val="en-US"/>
+        </w:rPr>
+        <w:t xml:space="preserve"> and how they relate amongst each other? How can he know if there are pending commits to be send from a staging repository to a production one? </w:t>
       </w:r>
     </w:p>
     <w:p>
@@ -8310,7 +8772,49 @@
         <w:rPr>
           <w:lang w:val="en-US"/>
         </w:rPr>
-        <w:t xml:space="preserve"> and used the snowball technique, looking at these papers’ citations and at papers that cited them. We also searched at the main academic digital libraries (ACM, IEEE, SpringerLink e ScienceDirect) and at the industry, using the keywords “revision”, “souce code”, “software configuration”, “source control”, “version control”, “application” and “system”, combined with “awareness”. We filtered the results found to get only studies that used any VCS. The resulting studies were divided into three groups. The first group includes tools that notify commit activities. The second group comprises of approaches that not</w:t>
+        <w:t xml:space="preserve"> and used the snowball technique, looking at these papers’ citations and at papers that cited them. We also searched at the main academic digital libraries (ACM, IEEE, </w:t>
+      </w:r>
+      <w:proofErr w:type="spellStart"/>
+      <w:r>
+        <w:rPr>
+          <w:lang w:val="en-US"/>
+        </w:rPr>
+        <w:t>SpringerLink</w:t>
+      </w:r>
+      <w:proofErr w:type="spellEnd"/>
+      <w:r>
+        <w:rPr>
+          <w:lang w:val="en-US"/>
+        </w:rPr>
+        <w:t xml:space="preserve"> e </w:t>
+      </w:r>
+      <w:proofErr w:type="spellStart"/>
+      <w:r>
+        <w:rPr>
+          <w:lang w:val="en-US"/>
+        </w:rPr>
+        <w:t>ScienceDirect</w:t>
+      </w:r>
+      <w:proofErr w:type="spellEnd"/>
+      <w:r>
+        <w:rPr>
+          <w:lang w:val="en-US"/>
+        </w:rPr>
+        <w:t>) and at the industry, using the keywords “revision”, “</w:t>
+      </w:r>
+      <w:proofErr w:type="spellStart"/>
+      <w:r>
+        <w:rPr>
+          <w:lang w:val="en-US"/>
+        </w:rPr>
+        <w:t>souce</w:t>
+      </w:r>
+      <w:proofErr w:type="spellEnd"/>
+      <w:r>
+        <w:rPr>
+          <w:lang w:val="en-US"/>
+        </w:rPr>
+        <w:t xml:space="preserve"> code”, “software configuration”, “source control”, “version control”, “application” and “system”, combined with “awareness”. We filtered the results found to get only studies that used any VCS. The resulting studies were divided into three groups. The first group includes tools that notify commit activities. The second group comprises of approaches that not</w:t>
       </w:r>
       <w:r>
         <w:rPr>
@@ -8352,8 +8856,17 @@
           <w:i/>
           <w:lang w:val="en-US"/>
         </w:rPr>
-        <w:t>SVN Notifier</w:t>
-      </w:r>
+        <w:t xml:space="preserve">SVN </w:t>
+      </w:r>
+      <w:proofErr w:type="spellStart"/>
+      <w:r>
+        <w:rPr>
+          <w:i/>
+          <w:lang w:val="en-US"/>
+        </w:rPr>
+        <w:t>Notifier</w:t>
+      </w:r>
+      <w:proofErr w:type="spellEnd"/>
       <w:r>
         <w:rPr>
           <w:rStyle w:val="Refdenotaderodap"/>
@@ -8371,8 +8884,17 @@
           <w:i/>
           <w:lang w:val="en-US"/>
         </w:rPr>
-        <w:t>SCM Notifier</w:t>
-      </w:r>
+        <w:t xml:space="preserve">SCM </w:t>
+      </w:r>
+      <w:proofErr w:type="spellStart"/>
+      <w:r>
+        <w:rPr>
+          <w:i/>
+          <w:lang w:val="en-US"/>
+        </w:rPr>
+        <w:t>Notifier</w:t>
+      </w:r>
+      <w:proofErr w:type="spellEnd"/>
       <w:r>
         <w:rPr>
           <w:rStyle w:val="Refdenotaderodap"/>
@@ -8593,6 +9115,7 @@
         </w:rPr>
         <w:t xml:space="preserve">The second group includes tools such as </w:t>
       </w:r>
+      <w:proofErr w:type="spellStart"/>
       <w:r>
         <w:rPr>
           <w:i/>
@@ -8608,6 +9131,7 @@
         </w:rPr>
         <w:t>alantir</w:t>
       </w:r>
+      <w:proofErr w:type="spellEnd"/>
       <w:r>
         <w:rPr>
           <w:rFonts w:cs="Times"/>
@@ -8658,6 +9182,7 @@
         </w:rPr>
         <w:t xml:space="preserve">, </w:t>
       </w:r>
+      <w:proofErr w:type="spellStart"/>
       <w:r>
         <w:rPr>
           <w:rFonts w:cs="Times"/>
@@ -8666,6 +9191,7 @@
         </w:rPr>
         <w:t>CollabVS</w:t>
       </w:r>
+      <w:proofErr w:type="spellEnd"/>
       <w:r>
         <w:rPr>
           <w:rFonts w:cs="Times"/>
@@ -8950,6 +9476,7 @@
         </w:rPr>
         <w:t xml:space="preserve"> </w:t>
       </w:r>
+      <w:proofErr w:type="spellStart"/>
       <w:r>
         <w:rPr>
           <w:i/>
@@ -8957,6 +9484,7 @@
         </w:rPr>
         <w:t>FASTDash</w:t>
       </w:r>
+      <w:proofErr w:type="spellEnd"/>
       <w:r>
         <w:rPr>
           <w:lang w:val="en-US"/>
@@ -9022,6 +9550,7 @@
         </w:rPr>
         <w:t xml:space="preserve">, and </w:t>
       </w:r>
+      <w:proofErr w:type="spellStart"/>
       <w:r>
         <w:rPr>
           <w:rFonts w:cs="Times"/>
@@ -9031,6 +9560,7 @@
         </w:rPr>
         <w:t>WeCode</w:t>
       </w:r>
+      <w:proofErr w:type="spellEnd"/>
       <w:r>
         <w:rPr>
           <w:rFonts w:cs="Times"/>
@@ -9105,6 +9635,7 @@
         </w:rPr>
         <w:t xml:space="preserve"> and </w:t>
       </w:r>
+      <w:proofErr w:type="spellStart"/>
       <w:r>
         <w:rPr>
           <w:rFonts w:cs="Times"/>
@@ -9114,6 +9645,7 @@
         </w:rPr>
         <w:t>FASTDash</w:t>
       </w:r>
+      <w:proofErr w:type="spellEnd"/>
       <w:r>
         <w:rPr>
           <w:rFonts w:cs="Times"/>
@@ -9153,6 +9685,7 @@
         </w:rPr>
         <w:t xml:space="preserve"> </w:t>
       </w:r>
+      <w:proofErr w:type="spellStart"/>
       <w:r>
         <w:rPr>
           <w:i/>
@@ -9160,6 +9693,7 @@
         </w:rPr>
         <w:t>FASTDash</w:t>
       </w:r>
+      <w:proofErr w:type="spellEnd"/>
       <w:r>
         <w:rPr>
           <w:lang w:val="en-US"/>
@@ -9185,6 +9719,7 @@
         </w:rPr>
         <w:t xml:space="preserve">  According to the authors, </w:t>
       </w:r>
+      <w:proofErr w:type="spellStart"/>
       <w:r>
         <w:rPr>
           <w:rFonts w:ascii="TimesNewRomanPSMT" w:hAnsi="TimesNewRomanPSMT" w:cs="TimesNewRomanPSMT"/>
@@ -9193,6 +9728,7 @@
         </w:rPr>
         <w:t>FASTDash</w:t>
       </w:r>
+      <w:proofErr w:type="spellEnd"/>
       <w:r>
         <w:rPr>
           <w:rFonts w:ascii="TimesNewRomanPSMT" w:hAnsi="TimesNewRomanPSMT" w:cs="TimesNewRomanPSMT"/>
@@ -9443,7 +9979,21 @@
         <w:rPr>
           <w:lang w:val="en-US"/>
         </w:rPr>
-        <w:t>. The latter is the focus of DyeVC’s Commit History visualization.</w:t>
+        <w:t xml:space="preserve">. The latter is the focus of </w:t>
+      </w:r>
+      <w:proofErr w:type="spellStart"/>
+      <w:r>
+        <w:rPr>
+          <w:lang w:val="en-US"/>
+        </w:rPr>
+        <w:t>DyeVC’s</w:t>
+      </w:r>
+      <w:proofErr w:type="spellEnd"/>
+      <w:r>
+        <w:rPr>
+          <w:lang w:val="en-US"/>
+        </w:rPr>
+        <w:t xml:space="preserve"> Commit History visualization.</w:t>
       </w:r>
     </w:p>
     <w:p>
@@ -9953,6 +10503,7 @@
         </w:rPr>
         <w:t xml:space="preserve"> is used to group all repository clones of the same system. Repositories are stored as </w:t>
       </w:r>
+      <w:proofErr w:type="spellStart"/>
       <w:r>
         <w:rPr>
           <w:rFonts w:ascii="Courier New" w:hAnsi="Courier New" w:cs="Courier New"/>
@@ -9962,12 +10513,14 @@
         </w:rPr>
         <w:t>RepositoryInfo</w:t>
       </w:r>
+      <w:proofErr w:type="spellEnd"/>
       <w:r>
         <w:rPr>
           <w:lang w:val="en-US"/>
         </w:rPr>
         <w:t xml:space="preserve"> and are identified by an id. One can also give it a meaningful clone name. A </w:t>
       </w:r>
+      <w:proofErr w:type="spellStart"/>
       <w:r>
         <w:rPr>
           <w:rFonts w:ascii="Courier New" w:hAnsi="Courier New" w:cs="Courier New"/>
@@ -9977,12 +10530,14 @@
         </w:rPr>
         <w:t>RepositoryInfo</w:t>
       </w:r>
+      <w:proofErr w:type="spellEnd"/>
       <w:r>
         <w:rPr>
           <w:lang w:val="en-US"/>
         </w:rPr>
         <w:t xml:space="preserve"> also has a list of clones to which it pushes to and a list of clones from which it pulls from. These lists are represented respectively by the self-associations </w:t>
       </w:r>
+      <w:proofErr w:type="spellStart"/>
       <w:r>
         <w:rPr>
           <w:rFonts w:ascii="Courier New" w:hAnsi="Courier New" w:cs="Courier New"/>
@@ -9992,12 +10547,14 @@
         </w:rPr>
         <w:t>pushesTo</w:t>
       </w:r>
+      <w:proofErr w:type="spellEnd"/>
       <w:r>
         <w:rPr>
           <w:lang w:val="en-US"/>
         </w:rPr>
         <w:t xml:space="preserve"> and </w:t>
       </w:r>
+      <w:proofErr w:type="spellStart"/>
       <w:r>
         <w:rPr>
           <w:rFonts w:ascii="Courier New" w:hAnsi="Courier New" w:cs="Courier New"/>
@@ -10007,12 +10564,14 @@
         </w:rPr>
         <w:t>pullsFrom</w:t>
       </w:r>
+      <w:proofErr w:type="spellEnd"/>
       <w:r>
         <w:rPr>
           <w:lang w:val="en-US"/>
         </w:rPr>
         <w:t xml:space="preserve">. The finer level of information is the </w:t>
       </w:r>
+      <w:proofErr w:type="spellStart"/>
       <w:r>
         <w:rPr>
           <w:rFonts w:ascii="Courier New" w:hAnsi="Courier New" w:cs="Courier New"/>
@@ -10022,6 +10581,7 @@
         </w:rPr>
         <w:t>CommitInfo</w:t>
       </w:r>
+      <w:proofErr w:type="spellEnd"/>
       <w:r>
         <w:rPr>
           <w:lang w:val="en-US"/>
@@ -14958,6 +15518,7 @@
         </w:rPr>
         <w:t xml:space="preserve"> (</w:t>
       </w:r>
+      <w:proofErr w:type="spellStart"/>
       <w:r>
         <w:rPr>
           <w:i/>
@@ -14965,12 +15526,14 @@
         </w:rPr>
         <w:t>previousSnapshot</w:t>
       </w:r>
+      <w:proofErr w:type="spellEnd"/>
       <w:r>
         <w:rPr>
           <w:lang w:val="en-US"/>
         </w:rPr>
         <w:t xml:space="preserve"> and </w:t>
       </w:r>
+      <w:proofErr w:type="spellStart"/>
       <w:r>
         <w:rPr>
           <w:i/>
@@ -14978,18 +15541,28 @@
         </w:rPr>
         <w:t>currentSnapshot</w:t>
       </w:r>
+      <w:proofErr w:type="spellEnd"/>
       <w:r>
         <w:rPr>
           <w:lang w:val="en-US"/>
         </w:rPr>
         <w:t xml:space="preserve">). Commits to be inserted or updated must be verified to check where they exist. This verification is done using the procedure </w:t>
       </w:r>
+      <w:proofErr w:type="spellStart"/>
       <w:r>
         <w:rPr>
           <w:i/>
           <w:lang w:val="en-US"/>
         </w:rPr>
-        <w:t xml:space="preserve">updateFound </w:t>
+        <w:t>updateFound</w:t>
+      </w:r>
+      <w:proofErr w:type="spellEnd"/>
+      <w:r>
+        <w:rPr>
+          <w:i/>
+          <w:lang w:val="en-US"/>
+        </w:rPr>
+        <w:t xml:space="preserve"> </w:t>
       </w:r>
       <w:r>
         <w:rPr>
@@ -15081,6 +15654,7 @@
           <w:lang w:val="en-US"/>
         </w:rPr>
       </w:pPr>
+      <w:proofErr w:type="gramStart"/>
       <w:r>
         <w:rPr>
           <w:b/>
@@ -15089,6 +15663,7 @@
         </w:rPr>
         <w:t>input</w:t>
       </w:r>
+      <w:proofErr w:type="gramEnd"/>
       <w:r>
         <w:rPr>
           <w:szCs w:val="24"/>
@@ -15126,6 +15701,7 @@
         </w:rPr>
         <w:t xml:space="preserve">, </w:t>
       </w:r>
+      <w:proofErr w:type="spellStart"/>
       <w:r>
         <w:rPr>
           <w:i/>
@@ -15134,6 +15710,7 @@
         </w:rPr>
         <w:t>previousSnapshot</w:t>
       </w:r>
+      <w:proofErr w:type="spellEnd"/>
       <w:r>
         <w:rPr>
           <w:szCs w:val="24"/>
@@ -15141,6 +15718,7 @@
         </w:rPr>
         <w:t xml:space="preserve"> and </w:t>
       </w:r>
+      <w:proofErr w:type="spellStart"/>
       <w:r>
         <w:rPr>
           <w:i/>
@@ -15149,12 +15727,29 @@
         </w:rPr>
         <w:t>currentSnapshot</w:t>
       </w:r>
-      <w:r>
-        <w:rPr>
-          <w:szCs w:val="24"/>
-          <w:lang w:val="en-US"/>
-        </w:rPr>
-        <w:t xml:space="preserve">; a RepositoryInfo </w:t>
+      <w:proofErr w:type="spellEnd"/>
+      <w:r>
+        <w:rPr>
+          <w:szCs w:val="24"/>
+          <w:lang w:val="en-US"/>
+        </w:rPr>
+        <w:t xml:space="preserve">; a </w:t>
+      </w:r>
+      <w:proofErr w:type="spellStart"/>
+      <w:r>
+        <w:rPr>
+          <w:szCs w:val="24"/>
+          <w:lang w:val="en-US"/>
+        </w:rPr>
+        <w:t>RepositoryInfo</w:t>
+      </w:r>
+      <w:proofErr w:type="spellEnd"/>
+      <w:r>
+        <w:rPr>
+          <w:szCs w:val="24"/>
+          <w:lang w:val="en-US"/>
+        </w:rPr>
+        <w:t xml:space="preserve"> </w:t>
       </w:r>
       <w:r>
         <w:rPr>
@@ -15269,6 +15864,7 @@
         </w:rPr>
         <w:fldChar w:fldCharType="separate"/>
       </w:r>
+      <w:proofErr w:type="spellStart"/>
       <w:r>
         <w:rPr>
           <w:b/>
@@ -15277,7 +15873,84 @@
           <w:szCs w:val="24"/>
           <w:lang w:val="en-US"/>
         </w:rPr>
-        <w:t>Erro! Fonte de referência não encontrada.</w:t>
+        <w:t>Erro</w:t>
+      </w:r>
+      <w:proofErr w:type="spellEnd"/>
+      <w:r>
+        <w:rPr>
+          <w:b/>
+          <w:bCs/>
+          <w:i/>
+          <w:szCs w:val="24"/>
+          <w:lang w:val="en-US"/>
+        </w:rPr>
+        <w:t xml:space="preserve">! Fonte de </w:t>
+      </w:r>
+      <w:proofErr w:type="spellStart"/>
+      <w:r>
+        <w:rPr>
+          <w:b/>
+          <w:bCs/>
+          <w:i/>
+          <w:szCs w:val="24"/>
+          <w:lang w:val="en-US"/>
+        </w:rPr>
+        <w:t>referência</w:t>
+      </w:r>
+      <w:proofErr w:type="spellEnd"/>
+      <w:r>
+        <w:rPr>
+          <w:b/>
+          <w:bCs/>
+          <w:i/>
+          <w:szCs w:val="24"/>
+          <w:lang w:val="en-US"/>
+        </w:rPr>
+        <w:t xml:space="preserve"> </w:t>
+      </w:r>
+      <w:proofErr w:type="spellStart"/>
+      <w:r>
+        <w:rPr>
+          <w:b/>
+          <w:bCs/>
+          <w:i/>
+          <w:szCs w:val="24"/>
+          <w:lang w:val="en-US"/>
+        </w:rPr>
+        <w:t>não</w:t>
+      </w:r>
+      <w:proofErr w:type="spellEnd"/>
+      <w:r>
+        <w:rPr>
+          <w:b/>
+          <w:bCs/>
+          <w:i/>
+          <w:szCs w:val="24"/>
+          <w:lang w:val="en-US"/>
+        </w:rPr>
+        <w:t xml:space="preserve"> </w:t>
+      </w:r>
+      <w:proofErr w:type="spellStart"/>
+      <w:r>
+        <w:rPr>
+          <w:b/>
+          <w:bCs/>
+          <w:i/>
+          <w:szCs w:val="24"/>
+          <w:lang w:val="en-US"/>
+        </w:rPr>
+        <w:t>encontrada</w:t>
+      </w:r>
+      <w:proofErr w:type="spellEnd"/>
+      <w:r>
+        <w:rPr>
+          <w:b/>
+          <w:bCs/>
+          <w:i/>
+          <w:szCs w:val="24"/>
+          <w:lang w:val="en-US"/>
+        </w:rPr>
+        <w:t>.</w:t>
       </w:r>
       <w:r>
         <w:rPr>
@@ -15335,6 +16008,7 @@
         </w:rPr>
         <w:t xml:space="preserve"> </w:t>
       </w:r>
+      <w:proofErr w:type="spellStart"/>
       <w:r>
         <w:rPr>
           <w:i/>
@@ -15343,6 +16017,7 @@
         </w:rPr>
         <w:t>previousSnapshot</w:t>
       </w:r>
+      <w:proofErr w:type="spellEnd"/>
       <w:r>
         <w:rPr>
           <w:szCs w:val="24"/>
@@ -15413,6 +16088,7 @@
         </w:rPr>
         <w:tab/>
       </w:r>
+      <w:proofErr w:type="spellStart"/>
       <w:r>
         <w:rPr>
           <w:i/>
@@ -15421,6 +16097,7 @@
         </w:rPr>
         <w:t>newCommits</w:t>
       </w:r>
+      <w:proofErr w:type="spellEnd"/>
       <w:r>
         <w:rPr>
           <w:szCs w:val="24"/>
@@ -15428,6 +16105,7 @@
         </w:rPr>
         <w:t xml:space="preserve"> = </w:t>
       </w:r>
+      <w:proofErr w:type="spellStart"/>
       <w:r>
         <w:rPr>
           <w:i/>
@@ -15436,6 +16114,7 @@
         </w:rPr>
         <w:t>currentSnapshot</w:t>
       </w:r>
+      <w:proofErr w:type="spellEnd"/>
       <w:r>
         <w:rPr>
           <w:szCs w:val="24"/>
@@ -15443,6 +16122,7 @@
         </w:rPr>
         <w:t xml:space="preserve"> \ </w:t>
       </w:r>
+      <w:proofErr w:type="spellStart"/>
       <w:r>
         <w:rPr>
           <w:i/>
@@ -15451,6 +16131,7 @@
         </w:rPr>
         <w:t>previousSnapshot</w:t>
       </w:r>
+      <w:proofErr w:type="spellEnd"/>
       <w:r>
         <w:rPr>
           <w:szCs w:val="24"/>
@@ -15540,6 +16221,7 @@
         </w:rPr>
         <w:tab/>
       </w:r>
+      <w:proofErr w:type="spellStart"/>
       <w:r>
         <w:rPr>
           <w:i/>
@@ -15548,6 +16230,7 @@
         </w:rPr>
         <w:t>newCommits</w:t>
       </w:r>
+      <w:proofErr w:type="spellEnd"/>
       <w:r>
         <w:rPr>
           <w:szCs w:val="24"/>
@@ -15555,6 +16238,7 @@
         </w:rPr>
         <w:t xml:space="preserve"> = </w:t>
       </w:r>
+      <w:proofErr w:type="spellStart"/>
       <w:r>
         <w:rPr>
           <w:i/>
@@ -15563,6 +16247,7 @@
         </w:rPr>
         <w:t>currentSnapshot</w:t>
       </w:r>
+      <w:proofErr w:type="spellEnd"/>
       <w:r>
         <w:rPr>
           <w:szCs w:val="24"/>
@@ -15602,7 +16287,22 @@
           <w:lang w:val="en-US"/>
         </w:rPr>
         <w:tab/>
-        <w:t>commitCount = #(commits)</w:t>
+      </w:r>
+      <w:proofErr w:type="spellStart"/>
+      <w:r>
+        <w:rPr>
+          <w:szCs w:val="24"/>
+          <w:lang w:val="en-US"/>
+        </w:rPr>
+        <w:t>commitCount</w:t>
+      </w:r>
+      <w:proofErr w:type="spellEnd"/>
+      <w:r>
+        <w:rPr>
+          <w:szCs w:val="24"/>
+          <w:lang w:val="en-US"/>
+        </w:rPr>
+        <w:t xml:space="preserve"> = #(commits)</w:t>
       </w:r>
     </w:p>
     <w:p>
@@ -15652,6 +16352,7 @@
         </w:rPr>
         <w:t xml:space="preserve"> </w:t>
       </w:r>
+      <w:proofErr w:type="spellStart"/>
       <w:r>
         <w:rPr>
           <w:i/>
@@ -15660,6 +16361,7 @@
         </w:rPr>
         <w:t>commitCount</w:t>
       </w:r>
+      <w:proofErr w:type="spellEnd"/>
       <w:r>
         <w:rPr>
           <w:szCs w:val="24"/>
@@ -15745,6 +16447,7 @@
         </w:rPr>
         <w:tab/>
       </w:r>
+      <w:proofErr w:type="spellStart"/>
       <w:r>
         <w:rPr>
           <w:i/>
@@ -15753,6 +16456,7 @@
         </w:rPr>
         <w:t>commitsNotFoundInSomeReps</w:t>
       </w:r>
+      <w:proofErr w:type="spellEnd"/>
       <w:r>
         <w:rPr>
           <w:szCs w:val="24"/>
@@ -15885,7 +16589,22 @@
           <w:lang w:val="en-US"/>
         </w:rPr>
         <w:tab/>
-        <w:t xml:space="preserve">newCommitsInDatabase = commits </w:t>
+      </w:r>
+      <w:proofErr w:type="spellStart"/>
+      <w:r>
+        <w:rPr>
+          <w:szCs w:val="24"/>
+          <w:lang w:val="en-US"/>
+        </w:rPr>
+        <w:t>newCommitsInDatabase</w:t>
+      </w:r>
+      <w:proofErr w:type="spellEnd"/>
+      <w:r>
+        <w:rPr>
+          <w:szCs w:val="24"/>
+          <w:lang w:val="en-US"/>
+        </w:rPr>
+        <w:t xml:space="preserve"> = commits </w:t>
       </w:r>
       <w:r>
         <w:rPr>
@@ -15900,8 +16619,17 @@
           <w:szCs w:val="24"/>
           <w:lang w:val="en-US"/>
         </w:rPr>
-        <w:t xml:space="preserve"> newCommitsInDatabase</w:t>
-      </w:r>
+        <w:t xml:space="preserve"> </w:t>
+      </w:r>
+      <w:proofErr w:type="spellStart"/>
+      <w:r>
+        <w:rPr>
+          <w:szCs w:val="24"/>
+          <w:lang w:val="en-US"/>
+        </w:rPr>
+        <w:t>newCommitsInDatabase</w:t>
+      </w:r>
+      <w:proofErr w:type="spellEnd"/>
     </w:p>
     <w:p>
       <w:pPr>
@@ -15941,8 +16669,48 @@
           <w:lang w:val="en-US"/>
         </w:rPr>
         <w:tab/>
-        <w:t>commitsToInsert = newCommits \ newCommitsInDatabase</w:t>
-      </w:r>
+      </w:r>
+      <w:proofErr w:type="spellStart"/>
+      <w:r>
+        <w:rPr>
+          <w:szCs w:val="24"/>
+          <w:lang w:val="en-US"/>
+        </w:rPr>
+        <w:t>commitsToInsert</w:t>
+      </w:r>
+      <w:proofErr w:type="spellEnd"/>
+      <w:r>
+        <w:rPr>
+          <w:szCs w:val="24"/>
+          <w:lang w:val="en-US"/>
+        </w:rPr>
+        <w:t xml:space="preserve"> = </w:t>
+      </w:r>
+      <w:proofErr w:type="spellStart"/>
+      <w:r>
+        <w:rPr>
+          <w:szCs w:val="24"/>
+          <w:lang w:val="en-US"/>
+        </w:rPr>
+        <w:t>newCommits</w:t>
+      </w:r>
+      <w:proofErr w:type="spellEnd"/>
+      <w:r>
+        <w:rPr>
+          <w:szCs w:val="24"/>
+          <w:lang w:val="en-US"/>
+        </w:rPr>
+        <w:t xml:space="preserve"> \ </w:t>
+      </w:r>
+      <w:proofErr w:type="spellStart"/>
+      <w:r>
+        <w:rPr>
+          <w:szCs w:val="24"/>
+          <w:lang w:val="en-US"/>
+        </w:rPr>
+        <w:t>newCommitsInDatabase</w:t>
+      </w:r>
+      <w:proofErr w:type="spellEnd"/>
     </w:p>
     <w:p>
       <w:pPr>
@@ -16024,8 +16792,32 @@
           <w:lang w:val="en-US"/>
         </w:rPr>
         <w:tab/>
-        <w:t>commitsToInsert = newCommits</w:t>
-      </w:r>
+      </w:r>
+      <w:proofErr w:type="spellStart"/>
+      <w:r>
+        <w:rPr>
+          <w:szCs w:val="24"/>
+          <w:lang w:val="en-US"/>
+        </w:rPr>
+        <w:t>commitsToInsert</w:t>
+      </w:r>
+      <w:proofErr w:type="spellEnd"/>
+      <w:r>
+        <w:rPr>
+          <w:szCs w:val="24"/>
+          <w:lang w:val="en-US"/>
+        </w:rPr>
+        <w:t xml:space="preserve"> = </w:t>
+      </w:r>
+      <w:proofErr w:type="spellStart"/>
+      <w:r>
+        <w:rPr>
+          <w:szCs w:val="24"/>
+          <w:lang w:val="en-US"/>
+        </w:rPr>
+        <w:t>newCommits</w:t>
+      </w:r>
+      <w:proofErr w:type="spellEnd"/>
     </w:p>
     <w:p>
       <w:pPr>
@@ -16059,6 +16851,7 @@
         </w:rPr>
         <w:tab/>
       </w:r>
+      <w:proofErr w:type="spellStart"/>
       <w:r>
         <w:rPr>
           <w:b/>
@@ -16067,6 +16860,7 @@
         </w:rPr>
         <w:t>foreach</w:t>
       </w:r>
+      <w:proofErr w:type="spellEnd"/>
       <w:r>
         <w:rPr>
           <w:szCs w:val="24"/>
@@ -16104,6 +16898,7 @@
         </w:rPr>
         <w:t xml:space="preserve"> </w:t>
       </w:r>
+      <w:proofErr w:type="spellStart"/>
       <w:r>
         <w:rPr>
           <w:i/>
@@ -16112,6 +16907,7 @@
         </w:rPr>
         <w:t>commitsToInsert</w:t>
       </w:r>
+      <w:proofErr w:type="spellEnd"/>
       <w:r>
         <w:rPr>
           <w:szCs w:val="24"/>
@@ -16166,7 +16962,38 @@
           <w:lang w:val="en-US"/>
         </w:rPr>
         <w:tab/>
-        <w:t>updateFoundIn(c, rep, push, pull, currentSnapshot)</w:t>
+      </w:r>
+      <w:proofErr w:type="spellStart"/>
+      <w:r>
+        <w:rPr>
+          <w:szCs w:val="24"/>
+          <w:lang w:val="en-US"/>
+        </w:rPr>
+        <w:t>updateFoundIn</w:t>
+      </w:r>
+      <w:proofErr w:type="spellEnd"/>
+      <w:r>
+        <w:rPr>
+          <w:szCs w:val="24"/>
+          <w:lang w:val="en-US"/>
+        </w:rPr>
+        <w:t xml:space="preserve">(c, rep, push, pull, </w:t>
+      </w:r>
+      <w:proofErr w:type="spellStart"/>
+      <w:r>
+        <w:rPr>
+          <w:szCs w:val="24"/>
+          <w:lang w:val="en-US"/>
+        </w:rPr>
+        <w:t>currentSnapshot</w:t>
+      </w:r>
+      <w:proofErr w:type="spellEnd"/>
+      <w:r>
+        <w:rPr>
+          <w:szCs w:val="24"/>
+          <w:lang w:val="en-US"/>
+        </w:rPr>
+        <w:t>)</w:t>
       </w:r>
     </w:p>
     <w:p>
@@ -16215,8 +17042,17 @@
           <w:szCs w:val="24"/>
           <w:lang w:val="en-US"/>
         </w:rPr>
-        <w:t xml:space="preserve"> commitsToInsert</w:t>
-      </w:r>
+        <w:t xml:space="preserve"> </w:t>
+      </w:r>
+      <w:proofErr w:type="spellStart"/>
+      <w:r>
+        <w:rPr>
+          <w:szCs w:val="24"/>
+          <w:lang w:val="en-US"/>
+        </w:rPr>
+        <w:t>commitsToInsert</w:t>
+      </w:r>
+      <w:proofErr w:type="spellEnd"/>
     </w:p>
     <w:p>
       <w:pPr>
@@ -16249,8 +17085,48 @@
           <w:lang w:val="en-US"/>
         </w:rPr>
         <w:tab/>
-        <w:t>commitsToDelete = previousSnapshot \ currentSnapshot</w:t>
-      </w:r>
+      </w:r>
+      <w:proofErr w:type="spellStart"/>
+      <w:r>
+        <w:rPr>
+          <w:szCs w:val="24"/>
+          <w:lang w:val="en-US"/>
+        </w:rPr>
+        <w:t>commitsToDelete</w:t>
+      </w:r>
+      <w:proofErr w:type="spellEnd"/>
+      <w:r>
+        <w:rPr>
+          <w:szCs w:val="24"/>
+          <w:lang w:val="en-US"/>
+        </w:rPr>
+        <w:t xml:space="preserve"> = </w:t>
+      </w:r>
+      <w:proofErr w:type="spellStart"/>
+      <w:r>
+        <w:rPr>
+          <w:szCs w:val="24"/>
+          <w:lang w:val="en-US"/>
+        </w:rPr>
+        <w:t>previousSnapshot</w:t>
+      </w:r>
+      <w:proofErr w:type="spellEnd"/>
+      <w:r>
+        <w:rPr>
+          <w:szCs w:val="24"/>
+          <w:lang w:val="en-US"/>
+        </w:rPr>
+        <w:t xml:space="preserve"> \ </w:t>
+      </w:r>
+      <w:proofErr w:type="spellStart"/>
+      <w:r>
+        <w:rPr>
+          <w:szCs w:val="24"/>
+          <w:lang w:val="en-US"/>
+        </w:rPr>
+        <w:t>currentSnapshot</w:t>
+      </w:r>
+      <w:proofErr w:type="spellEnd"/>
     </w:p>
     <w:p>
       <w:pPr>
@@ -16299,6 +17175,7 @@
         </w:rPr>
         <w:t xml:space="preserve"> </w:t>
       </w:r>
+      <w:proofErr w:type="spellStart"/>
       <w:r>
         <w:rPr>
           <w:i/>
@@ -16307,6 +17184,7 @@
         </w:rPr>
         <w:t>commitsToDelete</w:t>
       </w:r>
+      <w:proofErr w:type="spellEnd"/>
       <w:r>
         <w:rPr>
           <w:szCs w:val="24"/>
@@ -16368,8 +17246,17 @@
           <w:lang w:val="en-US"/>
         </w:rPr>
         <w:tab/>
-        <w:t>commits = commits \ commitsToDelete</w:t>
-      </w:r>
+        <w:t xml:space="preserve">commits = commits \ </w:t>
+      </w:r>
+      <w:proofErr w:type="spellStart"/>
+      <w:r>
+        <w:rPr>
+          <w:szCs w:val="24"/>
+          <w:lang w:val="en-US"/>
+        </w:rPr>
+        <w:t>commitsToDelete</w:t>
+      </w:r>
+      <w:proofErr w:type="spellEnd"/>
     </w:p>
     <w:p>
       <w:pPr>
@@ -16402,8 +17289,48 @@
           <w:lang w:val="en-US"/>
         </w:rPr>
         <w:tab/>
-        <w:t>commitsToUpdate = commitsNotFoundInSomeReps \ commitsToDelete</w:t>
-      </w:r>
+      </w:r>
+      <w:proofErr w:type="spellStart"/>
+      <w:r>
+        <w:rPr>
+          <w:szCs w:val="24"/>
+          <w:lang w:val="en-US"/>
+        </w:rPr>
+        <w:t>commitsToUpdate</w:t>
+      </w:r>
+      <w:proofErr w:type="spellEnd"/>
+      <w:r>
+        <w:rPr>
+          <w:szCs w:val="24"/>
+          <w:lang w:val="en-US"/>
+        </w:rPr>
+        <w:t xml:space="preserve"> = </w:t>
+      </w:r>
+      <w:proofErr w:type="spellStart"/>
+      <w:r>
+        <w:rPr>
+          <w:szCs w:val="24"/>
+          <w:lang w:val="en-US"/>
+        </w:rPr>
+        <w:t>commitsNotFoundInSomeReps</w:t>
+      </w:r>
+      <w:proofErr w:type="spellEnd"/>
+      <w:r>
+        <w:rPr>
+          <w:szCs w:val="24"/>
+          <w:lang w:val="en-US"/>
+        </w:rPr>
+        <w:t xml:space="preserve"> \ </w:t>
+      </w:r>
+      <w:proofErr w:type="spellStart"/>
+      <w:r>
+        <w:rPr>
+          <w:szCs w:val="24"/>
+          <w:lang w:val="en-US"/>
+        </w:rPr>
+        <w:t>commitsToDelete</w:t>
+      </w:r>
+      <w:proofErr w:type="spellEnd"/>
     </w:p>
     <w:p>
       <w:pPr>
@@ -16437,6 +17364,7 @@
         </w:rPr>
         <w:tab/>
       </w:r>
+      <w:proofErr w:type="spellStart"/>
       <w:r>
         <w:rPr>
           <w:b/>
@@ -16445,6 +17373,7 @@
         </w:rPr>
         <w:t>foreach</w:t>
       </w:r>
+      <w:proofErr w:type="spellEnd"/>
       <w:r>
         <w:rPr>
           <w:szCs w:val="24"/>
@@ -16482,6 +17411,7 @@
         </w:rPr>
         <w:t xml:space="preserve"> </w:t>
       </w:r>
+      <w:proofErr w:type="spellStart"/>
       <w:r>
         <w:rPr>
           <w:i/>
@@ -16490,6 +17420,7 @@
         </w:rPr>
         <w:t>commitsToUpdate</w:t>
       </w:r>
+      <w:proofErr w:type="spellEnd"/>
       <w:r>
         <w:rPr>
           <w:szCs w:val="24"/>
@@ -16544,7 +17475,38 @@
           <w:lang w:val="en-US"/>
         </w:rPr>
         <w:tab/>
-        <w:t>updateFoundIn(c, rep, push, pull, currentSnapshot)</w:t>
+      </w:r>
+      <w:proofErr w:type="spellStart"/>
+      <w:r>
+        <w:rPr>
+          <w:szCs w:val="24"/>
+          <w:lang w:val="en-US"/>
+        </w:rPr>
+        <w:t>updateFoundIn</w:t>
+      </w:r>
+      <w:proofErr w:type="spellEnd"/>
+      <w:r>
+        <w:rPr>
+          <w:szCs w:val="24"/>
+          <w:lang w:val="en-US"/>
+        </w:rPr>
+        <w:t xml:space="preserve">(c, rep, push, pull, </w:t>
+      </w:r>
+      <w:proofErr w:type="spellStart"/>
+      <w:r>
+        <w:rPr>
+          <w:szCs w:val="24"/>
+          <w:lang w:val="en-US"/>
+        </w:rPr>
+        <w:t>currentSnapshot</w:t>
+      </w:r>
+      <w:proofErr w:type="spellEnd"/>
+      <w:r>
+        <w:rPr>
+          <w:szCs w:val="24"/>
+          <w:lang w:val="en-US"/>
+        </w:rPr>
+        <w:t>)</w:t>
       </w:r>
     </w:p>
     <w:p>
@@ -16594,13 +17556,23 @@
         </w:rPr>
         <w:t xml:space="preserve"> </w:t>
       </w:r>
+      <w:proofErr w:type="spellStart"/>
       <w:r>
         <w:rPr>
           <w:i/>
           <w:szCs w:val="24"/>
           <w:lang w:val="en-US"/>
         </w:rPr>
-        <w:t>commitsToUpdate to database</w:t>
+        <w:t>commitsToUpdate</w:t>
+      </w:r>
+      <w:proofErr w:type="spellEnd"/>
+      <w:r>
+        <w:rPr>
+          <w:i/>
+          <w:szCs w:val="24"/>
+          <w:lang w:val="en-US"/>
+        </w:rPr>
+        <w:t xml:space="preserve"> to database</w:t>
       </w:r>
       <w:r>
         <w:rPr>
@@ -16657,13 +17629,23 @@
         </w:rPr>
         <w:t xml:space="preserve"> </w:t>
       </w:r>
+      <w:proofErr w:type="spellStart"/>
       <w:r>
         <w:rPr>
           <w:i/>
           <w:szCs w:val="24"/>
           <w:lang w:val="en-US"/>
         </w:rPr>
-        <w:t>currentSnapshot to disk</w:t>
+        <w:t>currentSnapshot</w:t>
+      </w:r>
+      <w:proofErr w:type="spellEnd"/>
+      <w:r>
+        <w:rPr>
+          <w:i/>
+          <w:szCs w:val="24"/>
+          <w:lang w:val="en-US"/>
+        </w:rPr>
+        <w:t xml:space="preserve"> to disk</w:t>
       </w:r>
     </w:p>
     <w:p>
@@ -16717,8 +17699,18 @@
           <w:szCs w:val="24"/>
           <w:lang w:val="en-US"/>
         </w:rPr>
-        <w:t>procedure updateFound</w:t>
-      </w:r>
+        <w:t xml:space="preserve">procedure </w:t>
+      </w:r>
+      <w:proofErr w:type="spellStart"/>
+      <w:r>
+        <w:rPr>
+          <w:b/>
+          <w:szCs w:val="24"/>
+          <w:lang w:val="en-US"/>
+        </w:rPr>
+        <w:t>updateFound</w:t>
+      </w:r>
+      <w:proofErr w:type="spellEnd"/>
       <w:r>
         <w:rPr>
           <w:szCs w:val="24"/>
@@ -16732,7 +17724,61 @@
           <w:szCs w:val="24"/>
           <w:lang w:val="en-US"/>
         </w:rPr>
-        <w:t>c: Commit, rep: RepositoryInfo, push, pull: Set of RepositoryInfo, currentSnapshot: Set of Commit</w:t>
+        <w:t xml:space="preserve">c: Commit, rep: </w:t>
+      </w:r>
+      <w:proofErr w:type="spellStart"/>
+      <w:r>
+        <w:rPr>
+          <w:i/>
+          <w:szCs w:val="24"/>
+          <w:lang w:val="en-US"/>
+        </w:rPr>
+        <w:t>RepositoryInfo</w:t>
+      </w:r>
+      <w:proofErr w:type="spellEnd"/>
+      <w:r>
+        <w:rPr>
+          <w:i/>
+          <w:szCs w:val="24"/>
+          <w:lang w:val="en-US"/>
+        </w:rPr>
+        <w:t xml:space="preserve">, push, pull: Set of </w:t>
+      </w:r>
+      <w:proofErr w:type="spellStart"/>
+      <w:r>
+        <w:rPr>
+          <w:i/>
+          <w:szCs w:val="24"/>
+          <w:lang w:val="en-US"/>
+        </w:rPr>
+        <w:t>RepositoryInfo</w:t>
+      </w:r>
+      <w:proofErr w:type="spellEnd"/>
+      <w:r>
+        <w:rPr>
+          <w:i/>
+          <w:szCs w:val="24"/>
+          <w:lang w:val="en-US"/>
+        </w:rPr>
+        <w:t xml:space="preserve">, </w:t>
+      </w:r>
+      <w:proofErr w:type="spellStart"/>
+      <w:r>
+        <w:rPr>
+          <w:i/>
+          <w:szCs w:val="24"/>
+          <w:lang w:val="en-US"/>
+        </w:rPr>
+        <w:t>currentSnapshot</w:t>
+      </w:r>
+      <w:proofErr w:type="spellEnd"/>
+      <w:r>
+        <w:rPr>
+          <w:i/>
+          <w:szCs w:val="24"/>
+          <w:lang w:val="en-US"/>
+        </w:rPr>
+        <w:t>: Set of Commit</w:t>
       </w:r>
       <w:r>
         <w:rPr>
@@ -16773,7 +17819,22 @@
           <w:lang w:val="en-US"/>
         </w:rPr>
         <w:tab/>
-        <w:t>isAhead = {</w:t>
+      </w:r>
+      <w:proofErr w:type="spellStart"/>
+      <w:r>
+        <w:rPr>
+          <w:szCs w:val="24"/>
+          <w:lang w:val="en-US"/>
+        </w:rPr>
+        <w:t>isAhead</w:t>
+      </w:r>
+      <w:proofErr w:type="spellEnd"/>
+      <w:r>
+        <w:rPr>
+          <w:szCs w:val="24"/>
+          <w:lang w:val="en-US"/>
+        </w:rPr>
+        <w:t xml:space="preserve"> = {</w:t>
       </w:r>
       <w:r>
         <w:rPr>
@@ -16800,6 +17861,7 @@
         </w:rPr>
         <w:t>[</w:t>
       </w:r>
+      <w:proofErr w:type="spellStart"/>
       <w:r>
         <w:rPr>
           <w:rFonts w:ascii="Cambria Math" w:hAnsi="Cambria Math" w:cs="Cambria Math"/>
@@ -16809,6 +17871,7 @@
         </w:rPr>
         <w:t>i</w:t>
       </w:r>
+      <w:proofErr w:type="spellEnd"/>
       <w:r>
         <w:rPr>
           <w:rFonts w:ascii="Cambria Math" w:hAnsi="Cambria Math" w:cs="Cambria Math"/>
@@ -16851,6 +17914,7 @@
         </w:rPr>
         <w:t>[</w:t>
       </w:r>
+      <w:proofErr w:type="spellStart"/>
       <w:r>
         <w:rPr>
           <w:rFonts w:ascii="Cambria Math" w:hAnsi="Cambria Math" w:cs="Cambria Math"/>
@@ -16860,6 +17924,7 @@
         </w:rPr>
         <w:t>i</w:t>
       </w:r>
+      <w:proofErr w:type="spellEnd"/>
       <w:r>
         <w:rPr>
           <w:rFonts w:ascii="Cambria Math" w:hAnsi="Cambria Math" w:cs="Cambria Math"/>
@@ -16900,7 +17965,22 @@
           <w:lang w:val="en-US"/>
         </w:rPr>
         <w:tab/>
-        <w:t>isBehind = {</w:t>
+      </w:r>
+      <w:proofErr w:type="spellStart"/>
+      <w:r>
+        <w:rPr>
+          <w:szCs w:val="24"/>
+          <w:lang w:val="en-US"/>
+        </w:rPr>
+        <w:t>isBehind</w:t>
+      </w:r>
+      <w:proofErr w:type="spellEnd"/>
+      <w:r>
+        <w:rPr>
+          <w:szCs w:val="24"/>
+          <w:lang w:val="en-US"/>
+        </w:rPr>
+        <w:t xml:space="preserve"> = {</w:t>
       </w:r>
       <w:r>
         <w:rPr>
@@ -16927,6 +18007,7 @@
         </w:rPr>
         <w:t>[</w:t>
       </w:r>
+      <w:proofErr w:type="spellStart"/>
       <w:r>
         <w:rPr>
           <w:rFonts w:ascii="Cambria Math" w:hAnsi="Cambria Math" w:cs="Cambria Math"/>
@@ -16936,6 +18017,7 @@
         </w:rPr>
         <w:t>i</w:t>
       </w:r>
+      <w:proofErr w:type="spellEnd"/>
       <w:r>
         <w:rPr>
           <w:rFonts w:ascii="Cambria Math" w:hAnsi="Cambria Math" w:cs="Cambria Math"/>
@@ -16978,6 +18060,7 @@
         </w:rPr>
         <w:t>[</w:t>
       </w:r>
+      <w:proofErr w:type="spellStart"/>
       <w:r>
         <w:rPr>
           <w:rFonts w:ascii="Cambria Math" w:hAnsi="Cambria Math" w:cs="Cambria Math"/>
@@ -16987,6 +18070,7 @@
         </w:rPr>
         <w:t>i</w:t>
       </w:r>
+      <w:proofErr w:type="spellEnd"/>
       <w:r>
         <w:rPr>
           <w:rFonts w:ascii="Cambria Math" w:hAnsi="Cambria Math" w:cs="Cambria Math"/>
@@ -17043,6 +18127,7 @@
         </w:rPr>
         <w:t xml:space="preserve"> </w:t>
       </w:r>
+      <w:proofErr w:type="spellStart"/>
       <w:r>
         <w:rPr>
           <w:i/>
@@ -17051,6 +18136,7 @@
         </w:rPr>
         <w:t>isBehind</w:t>
       </w:r>
+      <w:proofErr w:type="spellEnd"/>
       <w:r>
         <w:rPr>
           <w:szCs w:val="24"/>
@@ -17105,7 +18191,38 @@
           <w:lang w:val="en-US"/>
         </w:rPr>
         <w:tab/>
-        <w:t xml:space="preserve">c.foundIn = c.foundIn </w:t>
+      </w:r>
+      <w:proofErr w:type="spellStart"/>
+      <w:r>
+        <w:rPr>
+          <w:szCs w:val="24"/>
+          <w:lang w:val="en-US"/>
+        </w:rPr>
+        <w:t>c.foundIn</w:t>
+      </w:r>
+      <w:proofErr w:type="spellEnd"/>
+      <w:r>
+        <w:rPr>
+          <w:szCs w:val="24"/>
+          <w:lang w:val="en-US"/>
+        </w:rPr>
+        <w:t xml:space="preserve"> = </w:t>
+      </w:r>
+      <w:proofErr w:type="spellStart"/>
+      <w:r>
+        <w:rPr>
+          <w:szCs w:val="24"/>
+          <w:lang w:val="en-US"/>
+        </w:rPr>
+        <w:t>c.foundIn</w:t>
+      </w:r>
+      <w:proofErr w:type="spellEnd"/>
+      <w:r>
+        <w:rPr>
+          <w:szCs w:val="24"/>
+          <w:lang w:val="en-US"/>
+        </w:rPr>
+        <w:t xml:space="preserve"> </w:t>
       </w:r>
       <w:r>
         <w:rPr>
@@ -17120,7 +18237,15 @@
           <w:szCs w:val="24"/>
           <w:lang w:val="en-US"/>
         </w:rPr>
-        <w:t xml:space="preserve"> σ</w:t>
+        <w:t xml:space="preserve"> </w:t>
+      </w:r>
+      <w:proofErr w:type="spellStart"/>
+      <w:r>
+        <w:rPr>
+          <w:szCs w:val="24"/>
+          <w:lang w:val="en-US"/>
+        </w:rPr>
+        <w:t>σ</w:t>
       </w:r>
       <w:r>
         <w:rPr>
@@ -17128,7 +18253,16 @@
           <w:vertAlign w:val="subscript"/>
           <w:lang w:val="en-US"/>
         </w:rPr>
-        <w:t xml:space="preserve">c </w:t>
+        <w:t>c</w:t>
+      </w:r>
+      <w:proofErr w:type="spellEnd"/>
+      <w:r>
+        <w:rPr>
+          <w:szCs w:val="24"/>
+          <w:vertAlign w:val="subscript"/>
+          <w:lang w:val="en-US"/>
+        </w:rPr>
+        <w:t xml:space="preserve"> </w:t>
       </w:r>
       <w:r>
         <w:rPr>
@@ -17145,8 +18279,18 @@
           <w:vertAlign w:val="subscript"/>
           <w:lang w:val="en-US"/>
         </w:rPr>
-        <w:t xml:space="preserve"> pull.commits</w:t>
-      </w:r>
+        <w:t xml:space="preserve"> </w:t>
+      </w:r>
+      <w:proofErr w:type="spellStart"/>
+      <w:r>
+        <w:rPr>
+          <w:szCs w:val="24"/>
+          <w:vertAlign w:val="subscript"/>
+          <w:lang w:val="en-US"/>
+        </w:rPr>
+        <w:t>pull.commits</w:t>
+      </w:r>
+      <w:proofErr w:type="spellEnd"/>
       <w:r>
         <w:rPr>
           <w:szCs w:val="24"/>
@@ -17202,6 +18346,7 @@
         </w:rPr>
         <w:t xml:space="preserve"> </w:t>
       </w:r>
+      <w:proofErr w:type="spellStart"/>
       <w:r>
         <w:rPr>
           <w:i/>
@@ -17210,6 +18355,7 @@
         </w:rPr>
         <w:t>isAhead</w:t>
       </w:r>
+      <w:proofErr w:type="spellEnd"/>
       <w:r>
         <w:rPr>
           <w:szCs w:val="24"/>
@@ -17264,7 +18410,38 @@
           <w:lang w:val="en-US"/>
         </w:rPr>
         <w:tab/>
-        <w:t xml:space="preserve">c.foundIn = c.foundIn </w:t>
+      </w:r>
+      <w:proofErr w:type="spellStart"/>
+      <w:r>
+        <w:rPr>
+          <w:szCs w:val="24"/>
+          <w:lang w:val="en-US"/>
+        </w:rPr>
+        <w:t>c.foundIn</w:t>
+      </w:r>
+      <w:proofErr w:type="spellEnd"/>
+      <w:r>
+        <w:rPr>
+          <w:szCs w:val="24"/>
+          <w:lang w:val="en-US"/>
+        </w:rPr>
+        <w:t xml:space="preserve"> = </w:t>
+      </w:r>
+      <w:proofErr w:type="spellStart"/>
+      <w:r>
+        <w:rPr>
+          <w:szCs w:val="24"/>
+          <w:lang w:val="en-US"/>
+        </w:rPr>
+        <w:t>c.foundIn</w:t>
+      </w:r>
+      <w:proofErr w:type="spellEnd"/>
+      <w:r>
+        <w:rPr>
+          <w:szCs w:val="24"/>
+          <w:lang w:val="en-US"/>
+        </w:rPr>
+        <w:t xml:space="preserve"> </w:t>
       </w:r>
       <w:r>
         <w:rPr>
@@ -17279,7 +18456,15 @@
           <w:szCs w:val="24"/>
           <w:lang w:val="en-US"/>
         </w:rPr>
-        <w:t xml:space="preserve"> σ</w:t>
+        <w:t xml:space="preserve"> </w:t>
+      </w:r>
+      <w:proofErr w:type="spellStart"/>
+      <w:r>
+        <w:rPr>
+          <w:szCs w:val="24"/>
+          <w:lang w:val="en-US"/>
+        </w:rPr>
+        <w:t>σ</w:t>
       </w:r>
       <w:r>
         <w:rPr>
@@ -17287,7 +18472,16 @@
           <w:vertAlign w:val="subscript"/>
           <w:lang w:val="en-US"/>
         </w:rPr>
-        <w:t xml:space="preserve">c </w:t>
+        <w:t>c</w:t>
+      </w:r>
+      <w:proofErr w:type="spellEnd"/>
+      <w:r>
+        <w:rPr>
+          <w:szCs w:val="24"/>
+          <w:vertAlign w:val="subscript"/>
+          <w:lang w:val="en-US"/>
+        </w:rPr>
+        <w:t xml:space="preserve"> </w:t>
       </w:r>
       <w:r>
         <w:rPr>
@@ -17304,8 +18498,18 @@
           <w:vertAlign w:val="subscript"/>
           <w:lang w:val="en-US"/>
         </w:rPr>
-        <w:t xml:space="preserve"> push.commits</w:t>
-      </w:r>
+        <w:t xml:space="preserve"> </w:t>
+      </w:r>
+      <w:proofErr w:type="spellStart"/>
+      <w:r>
+        <w:rPr>
+          <w:szCs w:val="24"/>
+          <w:vertAlign w:val="subscript"/>
+          <w:lang w:val="en-US"/>
+        </w:rPr>
+        <w:t>push.commits</w:t>
+      </w:r>
+      <w:proofErr w:type="spellEnd"/>
       <w:r>
         <w:rPr>
           <w:szCs w:val="24"/>
@@ -17367,7 +18571,43 @@
           <w:szCs w:val="24"/>
           <w:lang w:val="en-US"/>
         </w:rPr>
-        <w:t>not(isBehind) and not(isAhead)</w:t>
+        <w:t>not(</w:t>
+      </w:r>
+      <w:proofErr w:type="spellStart"/>
+      <w:r>
+        <w:rPr>
+          <w:i/>
+          <w:szCs w:val="24"/>
+          <w:lang w:val="en-US"/>
+        </w:rPr>
+        <w:t>isBehind</w:t>
+      </w:r>
+      <w:proofErr w:type="spellEnd"/>
+      <w:r>
+        <w:rPr>
+          <w:i/>
+          <w:szCs w:val="24"/>
+          <w:lang w:val="en-US"/>
+        </w:rPr>
+        <w:t>) and not(</w:t>
+      </w:r>
+      <w:proofErr w:type="spellStart"/>
+      <w:r>
+        <w:rPr>
+          <w:i/>
+          <w:szCs w:val="24"/>
+          <w:lang w:val="en-US"/>
+        </w:rPr>
+        <w:t>isAhead</w:t>
+      </w:r>
+      <w:proofErr w:type="spellEnd"/>
+      <w:r>
+        <w:rPr>
+          <w:i/>
+          <w:szCs w:val="24"/>
+          <w:lang w:val="en-US"/>
+        </w:rPr>
+        <w:t>)</w:t>
       </w:r>
       <w:r>
         <w:rPr>
@@ -17469,6 +18709,7 @@
         </w:rPr>
         <w:t xml:space="preserve"> </w:t>
       </w:r>
+      <w:proofErr w:type="spellStart"/>
       <w:r>
         <w:rPr>
           <w:i/>
@@ -17477,6 +18718,7 @@
         </w:rPr>
         <w:t>currentSnapshot</w:t>
       </w:r>
+      <w:proofErr w:type="spellEnd"/>
       <w:r>
         <w:rPr>
           <w:szCs w:val="24"/>
@@ -17538,7 +18780,38 @@
           <w:lang w:val="en-US"/>
         </w:rPr>
         <w:tab/>
-        <w:t>c.foundIn = ((c.foundIn \ rep ) \ push) \ pull</w:t>
+      </w:r>
+      <w:proofErr w:type="spellStart"/>
+      <w:r>
+        <w:rPr>
+          <w:szCs w:val="24"/>
+          <w:lang w:val="en-US"/>
+        </w:rPr>
+        <w:t>c.foundIn</w:t>
+      </w:r>
+      <w:proofErr w:type="spellEnd"/>
+      <w:r>
+        <w:rPr>
+          <w:szCs w:val="24"/>
+          <w:lang w:val="en-US"/>
+        </w:rPr>
+        <w:t xml:space="preserve"> = ((</w:t>
+      </w:r>
+      <w:proofErr w:type="spellStart"/>
+      <w:r>
+        <w:rPr>
+          <w:szCs w:val="24"/>
+          <w:lang w:val="en-US"/>
+        </w:rPr>
+        <w:t>c.foundIn</w:t>
+      </w:r>
+      <w:proofErr w:type="spellEnd"/>
+      <w:r>
+        <w:rPr>
+          <w:szCs w:val="24"/>
+          <w:lang w:val="en-US"/>
+        </w:rPr>
+        <w:t xml:space="preserve"> \ rep ) \ push) \ pull</w:t>
       </w:r>
     </w:p>
     <w:p>
@@ -17757,7 +19030,38 @@
           <w:lang w:val="en-US"/>
         </w:rPr>
         <w:tab/>
-        <w:t xml:space="preserve">c.foundIn = c.foundIn </w:t>
+      </w:r>
+      <w:proofErr w:type="spellStart"/>
+      <w:r>
+        <w:rPr>
+          <w:szCs w:val="24"/>
+          <w:lang w:val="en-US"/>
+        </w:rPr>
+        <w:t>c.foundIn</w:t>
+      </w:r>
+      <w:proofErr w:type="spellEnd"/>
+      <w:r>
+        <w:rPr>
+          <w:szCs w:val="24"/>
+          <w:lang w:val="en-US"/>
+        </w:rPr>
+        <w:t xml:space="preserve"> = </w:t>
+      </w:r>
+      <w:proofErr w:type="spellStart"/>
+      <w:r>
+        <w:rPr>
+          <w:szCs w:val="24"/>
+          <w:lang w:val="en-US"/>
+        </w:rPr>
+        <w:t>c.foundIn</w:t>
+      </w:r>
+      <w:proofErr w:type="spellEnd"/>
+      <w:r>
+        <w:rPr>
+          <w:szCs w:val="24"/>
+          <w:lang w:val="en-US"/>
+        </w:rPr>
+        <w:t xml:space="preserve"> </w:t>
       </w:r>
       <w:r>
         <w:rPr>
@@ -17913,7 +19217,22 @@
           <w:lang w:val="en-US"/>
         </w:rPr>
         <w:tab/>
-        <w:t xml:space="preserve">c.foundIn = </w:t>
+      </w:r>
+      <w:proofErr w:type="spellStart"/>
+      <w:r>
+        <w:rPr>
+          <w:szCs w:val="24"/>
+          <w:lang w:val="en-US"/>
+        </w:rPr>
+        <w:t>c.foundIn</w:t>
+      </w:r>
+      <w:proofErr w:type="spellEnd"/>
+      <w:r>
+        <w:rPr>
+          <w:szCs w:val="24"/>
+          <w:lang w:val="en-US"/>
+        </w:rPr>
+        <w:t xml:space="preserve"> = </w:t>
       </w:r>
       <w:r>
         <w:rPr>
@@ -17976,7 +19295,22 @@
           <w:lang w:val="en-US"/>
         </w:rPr>
         <w:tab/>
-        <w:t>c.foundIn += rep</w:t>
+      </w:r>
+      <w:proofErr w:type="spellStart"/>
+      <w:r>
+        <w:rPr>
+          <w:szCs w:val="24"/>
+          <w:lang w:val="en-US"/>
+        </w:rPr>
+        <w:t>c.foundIn</w:t>
+      </w:r>
+      <w:proofErr w:type="spellEnd"/>
+      <w:r>
+        <w:rPr>
+          <w:szCs w:val="24"/>
+          <w:lang w:val="en-US"/>
+        </w:rPr>
+        <w:t xml:space="preserve"> += rep</w:t>
       </w:r>
     </w:p>
     <w:p>
@@ -18403,14 +19737,38 @@
           <w:szCs w:val="20"/>
           <w:lang w:val="en-US"/>
         </w:rPr>
-        <w:t>Merge branch 'master' of https://github.com/scottjehl/jquery into scottjehl-master</w:t>
-      </w:r>
-      <w:r>
-        <w:rPr>
+        <w:t xml:space="preserve">Merge branch 'master' of https://github.com/scottjehl/jquery into </w:t>
+      </w:r>
+      <w:proofErr w:type="spellStart"/>
+      <w:r>
+        <w:rPr>
+          <w:rFonts w:ascii="Courier New" w:hAnsi="Courier New" w:cs="Courier New"/>
+          <w:b/>
+          <w:bCs/>
           <w:sz w:val="20"/>
           <w:szCs w:val="20"/>
           <w:lang w:val="en-US"/>
         </w:rPr>
+        <w:t>scottjehl</w:t>
+      </w:r>
+      <w:proofErr w:type="spellEnd"/>
+      <w:r>
+        <w:rPr>
+          <w:rFonts w:ascii="Courier New" w:hAnsi="Courier New" w:cs="Courier New"/>
+          <w:b/>
+          <w:bCs/>
+          <w:sz w:val="20"/>
+          <w:szCs w:val="20"/>
+          <w:lang w:val="en-US"/>
+        </w:rPr>
+        <w:t>-master</w:t>
+      </w:r>
+      <w:r>
+        <w:rPr>
+          <w:sz w:val="20"/>
+          <w:szCs w:val="20"/>
+          <w:lang w:val="en-US"/>
+        </w:rPr>
         <w:t>”</w:t>
       </w:r>
       <w:r>
@@ -18419,6 +19777,7 @@
         </w:rPr>
         <w:t xml:space="preserve"> tells us that there was a user named </w:t>
       </w:r>
+      <w:proofErr w:type="spellStart"/>
       <w:r>
         <w:rPr>
           <w:i/>
@@ -18426,6 +19785,7 @@
         </w:rPr>
         <w:t>scottjehl</w:t>
       </w:r>
+      <w:proofErr w:type="spellEnd"/>
       <w:r>
         <w:rPr>
           <w:lang w:val="en-US"/>
@@ -18438,12 +19798,21 @@
         </w:rPr>
         <w:t xml:space="preserve">d </w:t>
       </w:r>
+      <w:proofErr w:type="spellStart"/>
       <w:r>
         <w:rPr>
           <w:i/>
           <w:lang w:val="en-US"/>
         </w:rPr>
-        <w:t>scottjehl-master</w:t>
+        <w:t>scottjehl</w:t>
+      </w:r>
+      <w:proofErr w:type="spellEnd"/>
+      <w:r>
+        <w:rPr>
+          <w:i/>
+          <w:lang w:val="en-US"/>
+        </w:rPr>
+        <w:t>-master</w:t>
       </w:r>
       <w:r>
         <w:rPr>
@@ -18718,11 +20087,19 @@
         </w:rPr>
         <w:t xml:space="preserve"> - </w:t>
       </w:r>
-      <w:r>
-        <w:rPr>
-          <w:lang w:val="en-US"/>
-        </w:rPr>
-        <w:t>aakoch’s commit history showing commits pending to be pushed</w:t>
+      <w:proofErr w:type="spellStart"/>
+      <w:r>
+        <w:rPr>
+          <w:lang w:val="en-US"/>
+        </w:rPr>
+        <w:t>aakoch’s</w:t>
+      </w:r>
+      <w:proofErr w:type="spellEnd"/>
+      <w:r>
+        <w:rPr>
+          <w:lang w:val="en-US"/>
+        </w:rPr>
+        <w:t xml:space="preserve"> commit history showing commits pending to be pushed</w:t>
       </w:r>
       <w:bookmarkEnd w:id="62"/>
     </w:p>
@@ -18738,6 +20115,7 @@
         </w:rPr>
         <w:t xml:space="preserve">We chose a moment in time when three developers were involved, performing commits and merging changes in the repository. We created three clones for these developers, named after their author names and commit messages: </w:t>
       </w:r>
+      <w:proofErr w:type="spellStart"/>
       <w:r>
         <w:rPr>
           <w:i/>
@@ -18745,12 +20123,15 @@
         </w:rPr>
         <w:t>jeresig</w:t>
       </w:r>
+      <w:proofErr w:type="spellEnd"/>
       <w:r>
         <w:rPr>
           <w:lang w:val="en-US"/>
         </w:rPr>
         <w:t xml:space="preserve">, </w:t>
       </w:r>
+      <w:proofErr w:type="spellStart"/>
+      <w:proofErr w:type="gramStart"/>
       <w:r>
         <w:rPr>
           <w:i/>
@@ -18758,12 +20139,15 @@
         </w:rPr>
         <w:t>adam</w:t>
       </w:r>
+      <w:proofErr w:type="spellEnd"/>
+      <w:proofErr w:type="gramEnd"/>
       <w:r>
         <w:rPr>
           <w:lang w:val="en-US"/>
         </w:rPr>
         <w:t xml:space="preserve">, and </w:t>
       </w:r>
+      <w:proofErr w:type="spellStart"/>
       <w:r>
         <w:rPr>
           <w:i/>
@@ -18771,6 +20155,7 @@
         </w:rPr>
         <w:t>aakosh</w:t>
       </w:r>
+      <w:proofErr w:type="spellEnd"/>
       <w:r>
         <w:rPr>
           <w:lang w:val="en-US"/>
@@ -18831,6 +20216,7 @@
         </w:rPr>
         <w:t xml:space="preserve">shows the topology view when </w:t>
       </w:r>
+      <w:proofErr w:type="spellStart"/>
       <w:r>
         <w:rPr>
           <w:i/>
@@ -18838,6 +20224,7 @@
         </w:rPr>
         <w:t>aakosh</w:t>
       </w:r>
+      <w:proofErr w:type="spellEnd"/>
       <w:r>
         <w:rPr>
           <w:lang w:val="en-US"/>
@@ -18909,7 +20296,21 @@
         <w:rPr>
           <w:lang w:val="en-US"/>
         </w:rPr>
-        <w:t>shows part of aakosh’s commit history and how DyeVC represents commits pending to be pushed as green nodes in the graph.</w:t>
+        <w:t xml:space="preserve">shows part of </w:t>
+      </w:r>
+      <w:proofErr w:type="spellStart"/>
+      <w:r>
+        <w:rPr>
+          <w:lang w:val="en-US"/>
+        </w:rPr>
+        <w:t>aakosh’s</w:t>
+      </w:r>
+      <w:proofErr w:type="spellEnd"/>
+      <w:r>
+        <w:rPr>
+          <w:lang w:val="en-US"/>
+        </w:rPr>
+        <w:t xml:space="preserve"> commit history and how DyeVC represents commits pending to be pushed as green nodes in the graph.</w:t>
       </w:r>
     </w:p>
     <w:p>
@@ -19042,6 +20443,7 @@
         </w:rPr>
         <w:t xml:space="preserve">Later on, </w:t>
       </w:r>
+      <w:proofErr w:type="spellStart"/>
       <w:r>
         <w:rPr>
           <w:i/>
@@ -19049,6 +20451,7 @@
         </w:rPr>
         <w:t>aakoch</w:t>
       </w:r>
+      <w:proofErr w:type="spellEnd"/>
       <w:r>
         <w:rPr>
           <w:lang w:val="en-US"/>
@@ -19068,6 +20471,8 @@
         </w:rPr>
         <w:t xml:space="preserve"> and both </w:t>
       </w:r>
+      <w:proofErr w:type="spellStart"/>
+      <w:proofErr w:type="gramStart"/>
       <w:r>
         <w:rPr>
           <w:i/>
@@ -19075,12 +20480,15 @@
         </w:rPr>
         <w:t>adam</w:t>
       </w:r>
+      <w:proofErr w:type="spellEnd"/>
+      <w:proofErr w:type="gramEnd"/>
       <w:r>
         <w:rPr>
           <w:lang w:val="en-US"/>
         </w:rPr>
         <w:t xml:space="preserve"> and </w:t>
       </w:r>
+      <w:proofErr w:type="spellStart"/>
       <w:r>
         <w:rPr>
           <w:i/>
@@ -19088,11 +20496,26 @@
         </w:rPr>
         <w:t>jeresig</w:t>
       </w:r>
-      <w:r>
-        <w:rPr>
-          <w:lang w:val="en-US"/>
-        </w:rPr>
-        <w:t xml:space="preserve"> commited some changes. </w:t>
+      <w:proofErr w:type="spellEnd"/>
+      <w:r>
+        <w:rPr>
+          <w:lang w:val="en-US"/>
+        </w:rPr>
+        <w:t xml:space="preserve"> </w:t>
+      </w:r>
+      <w:proofErr w:type="spellStart"/>
+      <w:r>
+        <w:rPr>
+          <w:lang w:val="en-US"/>
+        </w:rPr>
+        <w:t>commited</w:t>
+      </w:r>
+      <w:proofErr w:type="spellEnd"/>
+      <w:r>
+        <w:rPr>
+          <w:lang w:val="en-US"/>
+        </w:rPr>
+        <w:t xml:space="preserve"> some changes. </w:t>
       </w:r>
       <w:r>
         <w:rPr>
@@ -19148,12 +20571,23 @@
         </w:rPr>
         <w:t xml:space="preserve">shows the topology view after registering </w:t>
       </w:r>
+      <w:proofErr w:type="spellStart"/>
+      <w:proofErr w:type="gramStart"/>
       <w:r>
         <w:rPr>
           <w:i/>
           <w:lang w:val="en-US"/>
         </w:rPr>
-        <w:t xml:space="preserve">adam </w:t>
+        <w:t>adam</w:t>
+      </w:r>
+      <w:proofErr w:type="spellEnd"/>
+      <w:proofErr w:type="gramEnd"/>
+      <w:r>
+        <w:rPr>
+          <w:i/>
+          <w:lang w:val="en-US"/>
+        </w:rPr>
+        <w:t xml:space="preserve"> </w:t>
       </w:r>
       <w:r>
         <w:rPr>
@@ -19161,6 +20595,7 @@
         </w:rPr>
         <w:t xml:space="preserve">and </w:t>
       </w:r>
+      <w:proofErr w:type="spellStart"/>
       <w:r>
         <w:rPr>
           <w:i/>
@@ -19168,12 +20603,14 @@
         </w:rPr>
         <w:t>jeresig</w:t>
       </w:r>
+      <w:proofErr w:type="spellEnd"/>
       <w:r>
         <w:rPr>
           <w:lang w:val="en-US"/>
         </w:rPr>
         <w:t xml:space="preserve"> to be monitored by DyeVC. Here, we can see that </w:t>
       </w:r>
+      <w:proofErr w:type="spellStart"/>
       <w:r>
         <w:rPr>
           <w:i/>
@@ -19181,6 +20618,7 @@
         </w:rPr>
         <w:t>aakoch</w:t>
       </w:r>
+      <w:proofErr w:type="spellEnd"/>
       <w:r>
         <w:rPr>
           <w:lang w:val="en-US"/>
@@ -19200,12 +20638,23 @@
         </w:rPr>
         <w:t xml:space="preserve">, whereas </w:t>
       </w:r>
+      <w:proofErr w:type="spellStart"/>
+      <w:proofErr w:type="gramStart"/>
       <w:r>
         <w:rPr>
           <w:i/>
           <w:lang w:val="en-US"/>
         </w:rPr>
-        <w:t xml:space="preserve">adam </w:t>
+        <w:t>adam</w:t>
+      </w:r>
+      <w:proofErr w:type="spellEnd"/>
+      <w:proofErr w:type="gramEnd"/>
+      <w:r>
+        <w:rPr>
+          <w:i/>
+          <w:lang w:val="en-US"/>
+        </w:rPr>
+        <w:t xml:space="preserve"> </w:t>
       </w:r>
       <w:r>
         <w:rPr>
@@ -19213,6 +20662,7 @@
         </w:rPr>
         <w:t xml:space="preserve">and </w:t>
       </w:r>
+      <w:proofErr w:type="spellStart"/>
       <w:r>
         <w:rPr>
           <w:i/>
@@ -19220,6 +20670,7 @@
         </w:rPr>
         <w:t>jeresig</w:t>
       </w:r>
+      <w:proofErr w:type="spellEnd"/>
       <w:r>
         <w:rPr>
           <w:lang w:val="en-US"/>
@@ -19257,7 +20708,21 @@
         <w:rPr>
           <w:lang w:val="en-US"/>
         </w:rPr>
-        <w:t xml:space="preserve"> DyeVC’s topology view (</w:t>
+        <w:t xml:space="preserve"> </w:t>
+      </w:r>
+      <w:proofErr w:type="spellStart"/>
+      <w:r>
+        <w:rPr>
+          <w:lang w:val="en-US"/>
+        </w:rPr>
+        <w:t>DyeVC’s</w:t>
+      </w:r>
+      <w:proofErr w:type="spellEnd"/>
+      <w:r>
+        <w:rPr>
+          <w:lang w:val="en-US"/>
+        </w:rPr>
+        <w:t xml:space="preserve"> topology view (</w:t>
       </w:r>
       <w:r>
         <w:rPr>
@@ -19350,7 +20815,21 @@
         <w:rPr>
           <w:lang w:val="en-US"/>
         </w:rPr>
-        <w:t xml:space="preserve"> DyeVC’s topology view (</w:t>
+        <w:t xml:space="preserve"> </w:t>
+      </w:r>
+      <w:proofErr w:type="spellStart"/>
+      <w:r>
+        <w:rPr>
+          <w:lang w:val="en-US"/>
+        </w:rPr>
+        <w:t>DyeVC’s</w:t>
+      </w:r>
+      <w:proofErr w:type="spellEnd"/>
+      <w:r>
+        <w:rPr>
+          <w:lang w:val="en-US"/>
+        </w:rPr>
+        <w:t xml:space="preserve"> topology view (</w:t>
       </w:r>
       <w:r>
         <w:rPr>
@@ -19577,6 +21056,7 @@
         </w:rPr>
         <w:t xml:space="preserve">shows the collapsed commit history for </w:t>
       </w:r>
+      <w:proofErr w:type="spellStart"/>
       <w:r>
         <w:rPr>
           <w:i/>
@@ -19584,12 +21064,15 @@
         </w:rPr>
         <w:t>jeresig</w:t>
       </w:r>
+      <w:proofErr w:type="spellEnd"/>
       <w:r>
         <w:rPr>
           <w:lang w:val="en-US"/>
         </w:rPr>
         <w:t xml:space="preserve">, where we can see </w:t>
       </w:r>
+      <w:proofErr w:type="spellStart"/>
+      <w:proofErr w:type="gramStart"/>
       <w:r>
         <w:rPr>
           <w:i/>
@@ -19597,6 +21080,8 @@
         </w:rPr>
         <w:t>adam’s</w:t>
       </w:r>
+      <w:proofErr w:type="spellEnd"/>
+      <w:proofErr w:type="gramEnd"/>
       <w:r>
         <w:rPr>
           <w:lang w:val="en-US"/>
@@ -19618,6 +21103,7 @@
         </w:rPr>
         <w:t xml:space="preserve"> (we know this is an </w:t>
       </w:r>
+      <w:proofErr w:type="spellStart"/>
       <w:r>
         <w:rPr>
           <w:i/>
@@ -19625,12 +21111,14 @@
         </w:rPr>
         <w:t>adam’s</w:t>
       </w:r>
+      <w:proofErr w:type="spellEnd"/>
       <w:r>
         <w:rPr>
           <w:lang w:val="en-US"/>
         </w:rPr>
         <w:t xml:space="preserve"> commit by comparing the id of the repository in the message details with </w:t>
       </w:r>
+      <w:proofErr w:type="spellStart"/>
       <w:r>
         <w:rPr>
           <w:i/>
@@ -19638,6 +21126,7 @@
         </w:rPr>
         <w:t>adam’s</w:t>
       </w:r>
+      <w:proofErr w:type="spellEnd"/>
       <w:r>
         <w:rPr>
           <w:lang w:val="en-US"/>
@@ -19816,7 +21305,21 @@
         <w:rPr>
           <w:lang w:val="en-US"/>
         </w:rPr>
-        <w:t xml:space="preserve"> - Adam’s tracked branches</w:t>
+        <w:t xml:space="preserve"> - </w:t>
+      </w:r>
+      <w:proofErr w:type="gramStart"/>
+      <w:r>
+        <w:rPr>
+          <w:lang w:val="en-US"/>
+        </w:rPr>
+        <w:t>Adam’s</w:t>
+      </w:r>
+      <w:proofErr w:type="gramEnd"/>
+      <w:r>
+        <w:rPr>
+          <w:lang w:val="en-US"/>
+        </w:rPr>
+        <w:t xml:space="preserve"> tracked branches</w:t>
       </w:r>
       <w:bookmarkEnd w:id="66"/>
     </w:p>
@@ -19832,6 +21335,7 @@
         </w:rPr>
         <w:t xml:space="preserve">The repository history leads us to think that </w:t>
       </w:r>
+      <w:proofErr w:type="spellStart"/>
       <w:r>
         <w:rPr>
           <w:i/>
@@ -19839,6 +21343,7 @@
         </w:rPr>
         <w:t>jeresig</w:t>
       </w:r>
+      <w:proofErr w:type="spellEnd"/>
       <w:r>
         <w:rPr>
           <w:lang w:val="en-US"/>
@@ -19912,6 +21417,7 @@
         </w:rPr>
         <w:t xml:space="preserve">. These 26 commits can be seen at </w:t>
       </w:r>
+      <w:proofErr w:type="spellStart"/>
       <w:r>
         <w:rPr>
           <w:i/>
@@ -19919,12 +21425,14 @@
         </w:rPr>
         <w:t>aakoch’s</w:t>
       </w:r>
+      <w:proofErr w:type="spellEnd"/>
       <w:r>
         <w:rPr>
           <w:lang w:val="en-US"/>
         </w:rPr>
         <w:t xml:space="preserve"> commit history (</w:t>
       </w:r>
+      <w:proofErr w:type="spellStart"/>
       <w:r>
         <w:rPr>
           <w:lang w:val="en-US"/>
@@ -19954,7 +21462,70 @@
           <w:bCs/>
           <w:lang w:val="en-US"/>
         </w:rPr>
-        <w:t>Erro! Fonte de referência não encontrada.</w:t>
+        <w:t>Erro</w:t>
+      </w:r>
+      <w:proofErr w:type="spellEnd"/>
+      <w:r>
+        <w:rPr>
+          <w:b/>
+          <w:bCs/>
+          <w:lang w:val="en-US"/>
+        </w:rPr>
+        <w:t xml:space="preserve">! Fonte de </w:t>
+      </w:r>
+      <w:proofErr w:type="spellStart"/>
+      <w:r>
+        <w:rPr>
+          <w:b/>
+          <w:bCs/>
+          <w:lang w:val="en-US"/>
+        </w:rPr>
+        <w:t>referência</w:t>
+      </w:r>
+      <w:proofErr w:type="spellEnd"/>
+      <w:r>
+        <w:rPr>
+          <w:b/>
+          <w:bCs/>
+          <w:lang w:val="en-US"/>
+        </w:rPr>
+        <w:t xml:space="preserve"> </w:t>
+      </w:r>
+      <w:proofErr w:type="spellStart"/>
+      <w:r>
+        <w:rPr>
+          <w:b/>
+          <w:bCs/>
+          <w:lang w:val="en-US"/>
+        </w:rPr>
+        <w:t>não</w:t>
+      </w:r>
+      <w:proofErr w:type="spellEnd"/>
+      <w:r>
+        <w:rPr>
+          <w:b/>
+          <w:bCs/>
+          <w:lang w:val="en-US"/>
+        </w:rPr>
+        <w:t xml:space="preserve"> </w:t>
+      </w:r>
+      <w:proofErr w:type="spellStart"/>
+      <w:r>
+        <w:rPr>
+          <w:b/>
+          <w:bCs/>
+          <w:lang w:val="en-US"/>
+        </w:rPr>
+        <w:t>encontrada</w:t>
+      </w:r>
+      <w:proofErr w:type="spellEnd"/>
+      <w:r>
+        <w:rPr>
+          <w:b/>
+          <w:bCs/>
+          <w:lang w:val="en-US"/>
+        </w:rPr>
+        <w:t>.</w:t>
       </w:r>
       <w:r>
         <w:rPr>
@@ -19968,6 +21539,7 @@
         </w:rPr>
         <w:t xml:space="preserve">), as red commits, once they could not be pulled by </w:t>
       </w:r>
+      <w:proofErr w:type="spellStart"/>
       <w:r>
         <w:rPr>
           <w:i/>
@@ -19975,12 +21547,14 @@
         </w:rPr>
         <w:t>aakoch</w:t>
       </w:r>
+      <w:proofErr w:type="spellEnd"/>
       <w:r>
         <w:rPr>
           <w:lang w:val="en-US"/>
         </w:rPr>
         <w:t xml:space="preserve"> until </w:t>
       </w:r>
+      <w:proofErr w:type="spellStart"/>
       <w:r>
         <w:rPr>
           <w:i/>
@@ -19988,6 +21562,7 @@
         </w:rPr>
         <w:t>jeresig</w:t>
       </w:r>
+      <w:proofErr w:type="spellEnd"/>
       <w:r>
         <w:rPr>
           <w:lang w:val="en-US"/>
@@ -20033,6 +21608,7 @@
         </w:rPr>
         <w:t xml:space="preserve"> pending to be pulled by </w:t>
       </w:r>
+      <w:proofErr w:type="spellStart"/>
       <w:r>
         <w:rPr>
           <w:i/>
@@ -20040,6 +21616,7 @@
         </w:rPr>
         <w:t>jeresig</w:t>
       </w:r>
+      <w:proofErr w:type="spellEnd"/>
       <w:r>
         <w:rPr>
           <w:lang w:val="en-US"/>
@@ -20069,6 +21646,7 @@
         </w:rPr>
         <w:fldChar w:fldCharType="separate"/>
       </w:r>
+      <w:proofErr w:type="gramStart"/>
       <w:r>
         <w:rPr>
           <w:lang w:val="en-US"/>
@@ -20124,6 +21702,7 @@
         </w:rPr>
         <w:t>27</w:t>
       </w:r>
+      <w:proofErr w:type="gramEnd"/>
       <w:r>
         <w:rPr>
           <w:lang w:val="en-US"/>
@@ -20157,6 +21736,7 @@
         </w:rPr>
         <w:t xml:space="preserve">, made by </w:t>
       </w:r>
+      <w:proofErr w:type="spellStart"/>
       <w:r>
         <w:rPr>
           <w:i/>
@@ -20164,12 +21744,14 @@
         </w:rPr>
         <w:t>aakoch</w:t>
       </w:r>
+      <w:proofErr w:type="spellEnd"/>
       <w:r>
         <w:rPr>
           <w:lang w:val="en-US"/>
         </w:rPr>
         <w:t xml:space="preserve">. This tells us that </w:t>
       </w:r>
+      <w:proofErr w:type="spellStart"/>
       <w:r>
         <w:rPr>
           <w:i/>
@@ -20177,6 +21759,7 @@
         </w:rPr>
         <w:t>jeresig</w:t>
       </w:r>
+      <w:proofErr w:type="spellEnd"/>
       <w:r>
         <w:rPr>
           <w:lang w:val="en-US"/>
@@ -20196,6 +21779,7 @@
         </w:rPr>
         <w:t xml:space="preserve"> at a moment before </w:t>
       </w:r>
+      <w:proofErr w:type="spellStart"/>
       <w:r>
         <w:rPr>
           <w:i/>
@@ -20203,6 +21787,7 @@
         </w:rPr>
         <w:t>aakoch</w:t>
       </w:r>
+      <w:proofErr w:type="spellEnd"/>
       <w:r>
         <w:rPr>
           <w:lang w:val="en-US"/>
@@ -20291,6 +21876,7 @@
         </w:rPr>
         <w:t xml:space="preserve">. This tells us that, if </w:t>
       </w:r>
+      <w:proofErr w:type="spellStart"/>
       <w:r>
         <w:rPr>
           <w:i/>
@@ -20298,6 +21884,7 @@
         </w:rPr>
         <w:t>jeresig</w:t>
       </w:r>
+      <w:proofErr w:type="spellEnd"/>
       <w:r>
         <w:rPr>
           <w:lang w:val="en-US"/>
@@ -20435,11 +22022,19 @@
         </w:rPr>
         <w:t xml:space="preserve"> - </w:t>
       </w:r>
-      <w:r>
-        <w:rPr>
-          <w:lang w:val="en-US"/>
-        </w:rPr>
-        <w:t>Aakoch’s commit history</w:t>
+      <w:proofErr w:type="spellStart"/>
+      <w:r>
+        <w:rPr>
+          <w:lang w:val="en-US"/>
+        </w:rPr>
+        <w:t>Aakoch’s</w:t>
+      </w:r>
+      <w:proofErr w:type="spellEnd"/>
+      <w:r>
+        <w:rPr>
+          <w:lang w:val="en-US"/>
+        </w:rPr>
+        <w:t xml:space="preserve"> commit history</w:t>
       </w:r>
       <w:bookmarkEnd w:id="68"/>
     </w:p>
@@ -20560,7 +22155,21 @@
         <w:rPr>
           <w:lang w:val="en-US"/>
         </w:rPr>
-        <w:t xml:space="preserve"> - Jeresig’s tracked branches</w:t>
+        <w:t xml:space="preserve"> - </w:t>
+      </w:r>
+      <w:proofErr w:type="spellStart"/>
+      <w:r>
+        <w:rPr>
+          <w:lang w:val="en-US"/>
+        </w:rPr>
+        <w:t>Jeresig’s</w:t>
+      </w:r>
+      <w:proofErr w:type="spellEnd"/>
+      <w:r>
+        <w:rPr>
+          <w:lang w:val="en-US"/>
+        </w:rPr>
+        <w:t xml:space="preserve"> tracked branches</w:t>
       </w:r>
       <w:bookmarkEnd w:id="70"/>
     </w:p>
@@ -20851,7 +22460,39 @@
         <w:fldChar w:fldCharType="end"/>
       </w:r>
       <w:r>
-        <w:t xml:space="preserve">) and notice the yellow nodes. </w:t>
+        <w:t xml:space="preserve">) </w:t>
+      </w:r>
+      <w:proofErr w:type="spellStart"/>
+      <w:r>
+        <w:t>and</w:t>
+      </w:r>
+      <w:proofErr w:type="spellEnd"/>
+      <w:r>
+        <w:t xml:space="preserve"> </w:t>
+      </w:r>
+      <w:proofErr w:type="spellStart"/>
+      <w:r>
+        <w:t>notice</w:t>
+      </w:r>
+      <w:proofErr w:type="spellEnd"/>
+      <w:r>
+        <w:t xml:space="preserve"> </w:t>
+      </w:r>
+      <w:proofErr w:type="spellStart"/>
+      <w:r>
+        <w:t>the</w:t>
+      </w:r>
+      <w:proofErr w:type="spellEnd"/>
+      <w:r>
+        <w:t xml:space="preserve"> </w:t>
+      </w:r>
+      <w:proofErr w:type="spellStart"/>
+      <w:r>
+        <w:t>yellow</w:t>
+      </w:r>
+      <w:proofErr w:type="spellEnd"/>
+      <w:r>
+        <w:t xml:space="preserve"> nodes. </w:t>
       </w:r>
       <w:r>
         <w:rPr>
@@ -21164,7 +22805,49 @@
         <w:rPr>
           <w:lang w:val="en-US"/>
         </w:rPr>
-        <w:t xml:space="preserve">. This correlation coefficient measures the linear correlation between two variables X and Y and ranges from −1 to 1. Values of 1 or -1 mean that a linear equation can describe the correlation between X and Y perfectly (either positive or negative, respectively). A value of 0 means that there is no linear correlation between X and Y. </w:t>
+        <w:t xml:space="preserve">. This correlation coefficient measures the linear correlation between two variables X and Y and ranges from −1 to </w:t>
+      </w:r>
+      <w:proofErr w:type="gramStart"/>
+      <w:r>
+        <w:rPr>
+          <w:lang w:val="en-US"/>
+        </w:rPr>
+        <w:t>1</w:t>
+      </w:r>
+      <w:proofErr w:type="gramEnd"/>
+      <w:r>
+        <w:rPr>
+          <w:lang w:val="en-US"/>
+        </w:rPr>
+        <w:t xml:space="preserve">. Values of </w:t>
+      </w:r>
+      <w:proofErr w:type="gramStart"/>
+      <w:r>
+        <w:rPr>
+          <w:lang w:val="en-US"/>
+        </w:rPr>
+        <w:t>1</w:t>
+      </w:r>
+      <w:proofErr w:type="gramEnd"/>
+      <w:r>
+        <w:rPr>
+          <w:lang w:val="en-US"/>
+        </w:rPr>
+        <w:t xml:space="preserve"> or -1 mean that a linear equation can describe the correlation between X and Y perfectly (either positive or negative, respectively). A value of </w:t>
+      </w:r>
+      <w:proofErr w:type="gramStart"/>
+      <w:r>
+        <w:rPr>
+          <w:lang w:val="en-US"/>
+        </w:rPr>
+        <w:t>0</w:t>
+      </w:r>
+      <w:proofErr w:type="gramEnd"/>
+      <w:r>
+        <w:rPr>
+          <w:lang w:val="en-US"/>
+        </w:rPr>
+        <w:t xml:space="preserve"> means that there is no linear correlation between X and Y. </w:t>
       </w:r>
     </w:p>
     <w:p>
@@ -22229,6 +23912,7 @@
                 <w:szCs w:val="20"/>
               </w:rPr>
             </w:pPr>
+            <w:proofErr w:type="spellStart"/>
             <w:r>
               <w:rPr>
                 <w:b w:val="0"/>
@@ -22237,6 +23921,7 @@
               </w:rPr>
               <w:t>Sapos</w:t>
             </w:r>
+            <w:proofErr w:type="spellEnd"/>
           </w:p>
         </w:tc>
         <w:tc>
@@ -22534,6 +24219,7 @@
                 <w:szCs w:val="20"/>
               </w:rPr>
             </w:pPr>
+            <w:proofErr w:type="spellStart"/>
             <w:r>
               <w:rPr>
                 <w:b w:val="0"/>
@@ -22542,6 +24228,7 @@
               </w:rPr>
               <w:t>jgit</w:t>
             </w:r>
+            <w:proofErr w:type="spellEnd"/>
           </w:p>
         </w:tc>
         <w:tc>
@@ -22840,6 +24527,7 @@
                 <w:szCs w:val="20"/>
               </w:rPr>
             </w:pPr>
+            <w:proofErr w:type="spellStart"/>
             <w:r>
               <w:rPr>
                 <w:b w:val="0"/>
@@ -22848,6 +24536,7 @@
               </w:rPr>
               <w:t>egit</w:t>
             </w:r>
+            <w:proofErr w:type="spellEnd"/>
           </w:p>
         </w:tc>
         <w:tc>
@@ -23145,6 +24834,7 @@
                 <w:szCs w:val="20"/>
               </w:rPr>
             </w:pPr>
+            <w:proofErr w:type="spellStart"/>
             <w:r>
               <w:rPr>
                 <w:b w:val="0"/>
@@ -23153,6 +24843,7 @@
               </w:rPr>
               <w:t>jquery</w:t>
             </w:r>
+            <w:proofErr w:type="spellEnd"/>
           </w:p>
         </w:tc>
         <w:tc>
@@ -23756,6 +25447,7 @@
                 <w:szCs w:val="20"/>
               </w:rPr>
             </w:pPr>
+            <w:proofErr w:type="spellStart"/>
             <w:r>
               <w:rPr>
                 <w:b w:val="0"/>
@@ -23764,6 +25456,7 @@
               </w:rPr>
               <w:t>Gitextensions</w:t>
             </w:r>
+            <w:proofErr w:type="spellEnd"/>
           </w:p>
         </w:tc>
         <w:tc>
@@ -24062,6 +25755,7 @@
                 <w:szCs w:val="20"/>
               </w:rPr>
             </w:pPr>
+            <w:proofErr w:type="spellStart"/>
             <w:r>
               <w:rPr>
                 <w:b w:val="0"/>
@@ -24070,6 +25764,7 @@
               </w:rPr>
               <w:t>drupal</w:t>
             </w:r>
+            <w:proofErr w:type="spellEnd"/>
           </w:p>
         </w:tc>
         <w:tc>
@@ -26060,7 +27755,21 @@
         <w:rPr>
           <w:lang w:val="en-US"/>
         </w:rPr>
-        <w:t>, we can see that the number of commits in the repositories is the metric with the Pearson coefficient nearest to 1. Generally, operations took longer in repositories that had more commits. Size also presents a high Pearson coefficient, but this is caused by the set of projects we chose, where the majority of repositories with a greater number of commits also had greater sizes. According to</w:t>
+        <w:t xml:space="preserve">, we can see that the number of commits in the repositories is the metric with the Pearson coefficient nearest to </w:t>
+      </w:r>
+      <w:proofErr w:type="gramStart"/>
+      <w:r>
+        <w:rPr>
+          <w:lang w:val="en-US"/>
+        </w:rPr>
+        <w:t>1</w:t>
+      </w:r>
+      <w:proofErr w:type="gramEnd"/>
+      <w:r>
+        <w:rPr>
+          <w:lang w:val="en-US"/>
+        </w:rPr>
+        <w:t>. Generally, operations took longer in repositories that had more commits. Size also presents a high Pearson coefficient, but this is caused by the set of projects we chose, where the majority of repositories with a greater number of commits also had greater sizes. According to</w:t>
       </w:r>
       <w:r>
         <w:rPr>
@@ -26140,8 +27849,23 @@
         <w:rPr>
           <w:lang w:val="en-US"/>
         </w:rPr>
-        <w:t xml:space="preserve">”, due to the amount of data sent over the Internet to update the database. The only operation with no significant variation in response times was “Check Branches”. Amongst the foreground operations, the “Topology” operation had a significant increase in its response time, but with lower values than the “Commit History” operation. This is because the latter deals with much finer grain data than the former. In fact, the application was not able to show the commit history for repositories with more than 6.4K commits, due to out of  memory errors. The maximum Java heap size during the experiment was configured to 1.5GB and this was the memory usage for the project </w:t>
-      </w:r>
+        <w:t xml:space="preserve">”, due to the amount of data sent over the Internet to update the database. The only operation with no significant variation in response times was “Check Branches”. Amongst the foreground operations, the “Topology” operation had a significant increase in its response time, but with lower values than the “Commit History” operation. This is because the latter deals with much finer grain data than the former. In fact, the application was not able to show the commit history for repositories with more than 6.4K commits, due to out </w:t>
+      </w:r>
+      <w:proofErr w:type="gramStart"/>
+      <w:r>
+        <w:rPr>
+          <w:lang w:val="en-US"/>
+        </w:rPr>
+        <w:t>of  memory</w:t>
+      </w:r>
+      <w:proofErr w:type="gramEnd"/>
+      <w:r>
+        <w:rPr>
+          <w:lang w:val="en-US"/>
+        </w:rPr>
+        <w:t xml:space="preserve"> errors. The maximum Java heap size during the experiment was configured to 1.5GB and this was the memory usage for the project </w:t>
+      </w:r>
+      <w:proofErr w:type="spellStart"/>
       <w:r>
         <w:rPr>
           <w:i/>
@@ -26149,18 +27873,28 @@
         </w:rPr>
         <w:t>Gitextensions</w:t>
       </w:r>
+      <w:proofErr w:type="spellEnd"/>
       <w:r>
         <w:rPr>
           <w:lang w:val="en-US"/>
         </w:rPr>
         <w:t xml:space="preserve">. This is a scalability limitation of our approach. The increasing memory usage is due to two factors: First, the commit graph has to be entirely in memory to be plotted. Second, the X position of nodes in the graph are calculated based on node ancestry, but the Y position is calculated in order to minimize the number of lines crossing during merges and splits in the graph. In order to do so, we used the </w:t>
       </w:r>
+      <w:proofErr w:type="spellStart"/>
       <w:r>
         <w:rPr>
           <w:i/>
           <w:lang w:val="en-US"/>
         </w:rPr>
-        <w:t xml:space="preserve">Dijkstra’s algorithm </w:t>
+        <w:t>Dijkstra’s</w:t>
+      </w:r>
+      <w:proofErr w:type="spellEnd"/>
+      <w:r>
+        <w:rPr>
+          <w:i/>
+          <w:lang w:val="en-US"/>
+        </w:rPr>
+        <w:t xml:space="preserve"> algorithm </w:t>
       </w:r>
       <w:r>
         <w:rPr>
@@ -26306,7 +28040,21 @@
         <w:rPr>
           <w:lang w:val="en-US"/>
         </w:rPr>
-        <w:t>A number of future research arises from this approach. Different visualizations can be developed to show the commit history, compacting it, for example, by automatically collapsing contiguous nodes that represent commits with the same level of accessibility. The ability to attach new layouts and filters allows the development of new visualizations, in order to present different metrics and views of the repository. These views may help answering the following questions: which repositories or which people changed a specific artifact or group of artifacts? Which commits introduced a higher amount of changes in the code? DyeVC could also work together with tools that provide awareness of existing and possible conflicts amongst work being made concurrently.</w:t>
+        <w:t xml:space="preserve">A number of future research arises from this approach. Different visualizations can be developed to show the commit history, compacting it, for example, by automatically collapsing contiguous nodes that represent commits with the same level of accessibility. The ability to attach new layouts and filters allows the development of new visualizations, in order to present different metrics and views of the repository. These views may help answering the following questions: which repositories or which people changed a specific artifact or group of </w:t>
+      </w:r>
+      <w:proofErr w:type="gramStart"/>
+      <w:r>
+        <w:rPr>
+          <w:lang w:val="en-US"/>
+        </w:rPr>
+        <w:t>artifacts?</w:t>
+      </w:r>
+      <w:proofErr w:type="gramEnd"/>
+      <w:r>
+        <w:rPr>
+          <w:lang w:val="en-US"/>
+        </w:rPr>
+        <w:t xml:space="preserve"> Which commits introduced a higher amount of changes in the code? DyeVC could also work together with tools that provide awareness of existing and possible conflicts amongst work being made concurrently.</w:t>
       </w:r>
     </w:p>
     <w:p>
@@ -27714,7 +29462,7 @@
           <w:rPr>
             <w:noProof/>
           </w:rPr>
-          <w:t>42</w:t>
+          <w:t>40</w:t>
         </w:r>
         <w:r>
           <w:rPr>
@@ -31390,11 +33138,13 @@
   </w:compat>
   <w:rsids>
     <w:rsidRoot w:val="00F53583"/>
+    <w:rsid w:val="002B36E9"/>
     <w:rsid w:val="002C6B01"/>
     <w:rsid w:val="003D1BF7"/>
     <w:rsid w:val="004D4CDC"/>
     <w:rsid w:val="00907745"/>
     <w:rsid w:val="00925666"/>
+    <w:rsid w:val="00B01830"/>
     <w:rsid w:val="00D90BC6"/>
     <w:rsid w:val="00DD012E"/>
     <w:rsid w:val="00F53583"/>
@@ -32247,7 +33997,7 @@
 </file>
 
 <file path=customXml/itemProps1.xml><?xml version="1.0" encoding="utf-8"?>
-<ds:datastoreItem xmlns:ds="http://schemas.openxmlformats.org/officeDocument/2006/customXml" ds:itemID="{6DF73A04-1DE7-42BB-AB2D-E45564585C57}">
+<ds:datastoreItem xmlns:ds="http://schemas.openxmlformats.org/officeDocument/2006/customXml" ds:itemID="{FE8F95BE-0337-465F-959D-388FF7E8FF9F}">
   <ds:schemaRefs>
     <ds:schemaRef ds:uri="http://schemas.openxmlformats.org/officeDocument/2006/bibliography"/>
   </ds:schemaRefs>

</xml_diff>